<commit_message>
TEM de doação pra campanha ok
</commit_message>
<xml_diff>
--- a/Sistema/003-Teste/Testes-IT04/TEM - Doação para uma campanha.docx
+++ b/Sistema/003-Teste/Testes-IT04/TEM - Doação para uma campanha.docx
@@ -277,7 +277,7 @@
         <w:tblStyle w:val="631"/>
         <w:tblW w:w="9853" w:type="dxa"/>
         <w:jc w:val="left"/>
-        <w:tblInd w:w="-170" w:type="dxa"/>
+        <w:tblInd w:w="-180" w:type="dxa"/>
         <w:tblBorders>
           <w:top w:val="single" w:sz="4" w:space="0" w:color="000001"/>
           <w:left w:val="single" w:sz="4" w:space="0" w:color="000001"/>
@@ -288,16 +288,16 @@
         </w:tblBorders>
         <w:tblCellMar>
           <w:top w:w="0" w:type="dxa"/>
-          <w:left w:w="48" w:type="dxa"/>
+          <w:left w:w="38" w:type="dxa"/>
           <w:bottom w:w="0" w:type="dxa"/>
           <w:right w:w="108" w:type="dxa"/>
         </w:tblCellMar>
       </w:tblPr>
       <w:tblGrid>
         <w:gridCol w:w="366"/>
-        <w:gridCol w:w="3184"/>
+        <w:gridCol w:w="3186"/>
         <w:gridCol w:w="3182"/>
-        <w:gridCol w:w="3120"/>
+        <w:gridCol w:w="3118"/>
       </w:tblGrid>
       <w:tr>
         <w:trPr/>
@@ -315,7 +315,7 @@
             </w:tcBorders>
             <w:shd w:color="auto" w:fill="000000" w:val="clear"/>
             <w:tcMar>
-              <w:left w:w="48" w:type="dxa"/>
+              <w:left w:w="38" w:type="dxa"/>
             </w:tcMar>
           </w:tcPr>
           <w:p>
@@ -333,17 +333,7 @@
                 <w:sz w:val="16"/>
                 <w:szCs w:val="16"/>
               </w:rPr>
-              <w:t xml:space="preserve">TEM 01 – </w:t>
-            </w:r>
-            <w:r>
-              <w:rPr>
-                <w:rFonts w:cs="Arial"/>
-                <w:b/>
-                <w:color w:val="FFFFFF"/>
-                <w:sz w:val="16"/>
-                <w:szCs w:val="16"/>
-              </w:rPr>
-              <w:t>DOAR PARA UMA CAMPANHA COM SUCESSO</w:t>
+              <w:t>TEM 01 – DOAR PARA UMA CAMPANHA COM SUCESSO</w:t>
             </w:r>
           </w:p>
         </w:tc>
@@ -384,7 +374,7 @@
         </w:tc>
         <w:tc>
           <w:tcPr>
-            <w:tcW w:w="3184" w:type="dxa"/>
+            <w:tcW w:w="3186" w:type="dxa"/>
             <w:tcBorders>
               <w:top w:val="single" w:sz="4" w:space="0" w:color="000001"/>
               <w:left w:val="single" w:sz="4" w:space="0" w:color="000001"/>
@@ -395,7 +385,7 @@
             </w:tcBorders>
             <w:shd w:color="auto" w:fill="BFBFBF" w:val="clear"/>
             <w:tcMar>
-              <w:left w:w="43" w:type="dxa"/>
+              <w:left w:w="33" w:type="dxa"/>
             </w:tcMar>
           </w:tcPr>
           <w:p>
@@ -430,7 +420,7 @@
             </w:tcBorders>
             <w:shd w:color="auto" w:fill="BFBFBF" w:val="clear"/>
             <w:tcMar>
-              <w:left w:w="43" w:type="dxa"/>
+              <w:left w:w="33" w:type="dxa"/>
             </w:tcMar>
           </w:tcPr>
           <w:p>
@@ -454,7 +444,7 @@
         </w:tc>
         <w:tc>
           <w:tcPr>
-            <w:tcW w:w="3120" w:type="dxa"/>
+            <w:tcW w:w="3118" w:type="dxa"/>
             <w:tcBorders>
               <w:top w:val="single" w:sz="4" w:space="0" w:color="000001"/>
               <w:left w:val="single" w:sz="4" w:space="0" w:color="000001"/>
@@ -465,7 +455,7 @@
             </w:tcBorders>
             <w:shd w:color="auto" w:fill="BFBFBF" w:val="clear"/>
             <w:tcMar>
-              <w:left w:w="43" w:type="dxa"/>
+              <w:left w:w="33" w:type="dxa"/>
             </w:tcMar>
           </w:tcPr>
           <w:p>
@@ -525,7 +515,7 @@
         </w:tc>
         <w:tc>
           <w:tcPr>
-            <w:tcW w:w="3184" w:type="dxa"/>
+            <w:tcW w:w="3186" w:type="dxa"/>
             <w:tcBorders>
               <w:top w:val="single" w:sz="4" w:space="0" w:color="000001"/>
               <w:left w:val="single" w:sz="4" w:space="0" w:color="000001"/>
@@ -536,7 +526,7 @@
             </w:tcBorders>
             <w:shd w:color="auto" w:fill="auto" w:val="clear"/>
             <w:tcMar>
-              <w:left w:w="43" w:type="dxa"/>
+              <w:left w:w="33" w:type="dxa"/>
             </w:tcMar>
           </w:tcPr>
           <w:p>
@@ -549,7 +539,10 @@
               </w:rPr>
             </w:pPr>
             <w:r>
-              <w:rPr/>
+              <w:rPr>
+                <w:rFonts w:cs="Arial"/>
+              </w:rPr>
+              <w:t>Entra na aplicação</w:t>
             </w:r>
           </w:p>
         </w:tc>
@@ -566,7 +559,7 @@
             </w:tcBorders>
             <w:shd w:color="auto" w:fill="auto" w:val="clear"/>
             <w:tcMar>
-              <w:left w:w="43" w:type="dxa"/>
+              <w:left w:w="33" w:type="dxa"/>
             </w:tcMar>
           </w:tcPr>
           <w:p>
@@ -581,13 +574,38 @@
               </w:rPr>
             </w:pPr>
             <w:r>
-              <w:rPr/>
+              <w:rPr>
+                <w:rFonts w:cs="Arial"/>
+                <w:sz w:val="20"/>
+                <w:szCs w:val="20"/>
+              </w:rPr>
+              <w:t>Login: “doador1”</w:t>
+            </w:r>
+          </w:p>
+          <w:p>
+            <w:pPr>
+              <w:pStyle w:val="Normal"/>
+              <w:spacing w:before="0" w:after="200"/>
+              <w:jc w:val="both"/>
+              <w:rPr>
+                <w:rFonts w:cs="Arial"/>
+                <w:sz w:val="20"/>
+                <w:szCs w:val="20"/>
+              </w:rPr>
+            </w:pPr>
+            <w:r>
+              <w:rPr>
+                <w:rFonts w:cs="Arial"/>
+                <w:sz w:val="20"/>
+                <w:szCs w:val="20"/>
+              </w:rPr>
+              <w:t>Senha: “doador”</w:t>
             </w:r>
           </w:p>
         </w:tc>
         <w:tc>
           <w:tcPr>
-            <w:tcW w:w="3120" w:type="dxa"/>
+            <w:tcW w:w="3118" w:type="dxa"/>
             <w:tcBorders>
               <w:top w:val="single" w:sz="4" w:space="0" w:color="000001"/>
               <w:left w:val="single" w:sz="4" w:space="0" w:color="000001"/>
@@ -598,7 +616,7 @@
             </w:tcBorders>
             <w:shd w:color="auto" w:fill="auto" w:val="clear"/>
             <w:tcMar>
-              <w:left w:w="43" w:type="dxa"/>
+              <w:left w:w="33" w:type="dxa"/>
             </w:tcMar>
           </w:tcPr>
           <w:p>
@@ -611,7 +629,10 @@
               </w:rPr>
             </w:pPr>
             <w:r>
-              <w:rPr/>
+              <w:rPr>
+                <w:rFonts w:cs="Arial"/>
+              </w:rPr>
+              <w:t xml:space="preserve">Activity principal da aplicação </w:t>
             </w:r>
           </w:p>
         </w:tc>
@@ -653,7 +674,7 @@
         </w:tc>
         <w:tc>
           <w:tcPr>
-            <w:tcW w:w="3184" w:type="dxa"/>
+            <w:tcW w:w="3186" w:type="dxa"/>
             <w:tcBorders>
               <w:top w:val="single" w:sz="4" w:space="0" w:color="000001"/>
               <w:left w:val="single" w:sz="4" w:space="0" w:color="000001"/>
@@ -664,7 +685,7 @@
             </w:tcBorders>
             <w:shd w:color="auto" w:fill="auto" w:val="clear"/>
             <w:tcMar>
-              <w:left w:w="43" w:type="dxa"/>
+              <w:left w:w="33" w:type="dxa"/>
             </w:tcMar>
           </w:tcPr>
           <w:p>
@@ -677,7 +698,10 @@
               </w:rPr>
             </w:pPr>
             <w:r>
-              <w:rPr/>
+              <w:rPr>
+                <w:rFonts w:cs="Arial"/>
+              </w:rPr>
+              <w:t>Seleciona uma campanha</w:t>
             </w:r>
           </w:p>
         </w:tc>
@@ -694,7 +718,7 @@
             </w:tcBorders>
             <w:shd w:color="auto" w:fill="auto" w:val="clear"/>
             <w:tcMar>
-              <w:left w:w="43" w:type="dxa"/>
+              <w:left w:w="33" w:type="dxa"/>
             </w:tcMar>
           </w:tcPr>
           <w:p>
@@ -714,12 +738,13 @@
                 <w:sz w:val="20"/>
                 <w:szCs w:val="20"/>
               </w:rPr>
+              <w:t>Nome: “São João feliz”</w:t>
             </w:r>
           </w:p>
         </w:tc>
         <w:tc>
           <w:tcPr>
-            <w:tcW w:w="3120" w:type="dxa"/>
+            <w:tcW w:w="3118" w:type="dxa"/>
             <w:tcBorders>
               <w:top w:val="single" w:sz="4" w:space="0" w:color="000001"/>
               <w:left w:val="single" w:sz="4" w:space="0" w:color="000001"/>
@@ -730,7 +755,7 @@
             </w:tcBorders>
             <w:shd w:color="auto" w:fill="auto" w:val="clear"/>
             <w:tcMar>
-              <w:left w:w="43" w:type="dxa"/>
+              <w:left w:w="33" w:type="dxa"/>
             </w:tcMar>
           </w:tcPr>
           <w:p>
@@ -743,7 +768,10 @@
               </w:rPr>
             </w:pPr>
             <w:r>
-              <w:rPr/>
+              <w:rPr>
+                <w:rFonts w:cs="Arial"/>
+              </w:rPr>
+              <w:t>Mostra tela com detalhes da campanha</w:t>
             </w:r>
           </w:p>
         </w:tc>
@@ -785,7 +813,7 @@
         </w:tc>
         <w:tc>
           <w:tcPr>
-            <w:tcW w:w="3184" w:type="dxa"/>
+            <w:tcW w:w="3186" w:type="dxa"/>
             <w:tcBorders>
               <w:top w:val="single" w:sz="4" w:space="0" w:color="000001"/>
               <w:left w:val="single" w:sz="4" w:space="0" w:color="000001"/>
@@ -796,7 +824,7 @@
             </w:tcBorders>
             <w:shd w:color="auto" w:fill="auto" w:val="clear"/>
             <w:tcMar>
-              <w:left w:w="43" w:type="dxa"/>
+              <w:left w:w="33" w:type="dxa"/>
             </w:tcMar>
           </w:tcPr>
           <w:p>
@@ -811,7 +839,12 @@
               </w:rPr>
             </w:pPr>
             <w:r>
-              <w:rPr/>
+              <w:rPr>
+                <w:rFonts w:cs="Arial"/>
+                <w:sz w:val="20"/>
+                <w:szCs w:val="20"/>
+              </w:rPr>
+              <w:t>Seleciona um dos itens pedidos na campanha</w:t>
             </w:r>
           </w:p>
         </w:tc>
@@ -828,7 +861,7 @@
             </w:tcBorders>
             <w:shd w:color="auto" w:fill="auto" w:val="clear"/>
             <w:tcMar>
-              <w:left w:w="43" w:type="dxa"/>
+              <w:left w:w="33" w:type="dxa"/>
             </w:tcMar>
           </w:tcPr>
           <w:p>
@@ -843,13 +876,18 @@
               </w:rPr>
             </w:pPr>
             <w:r>
-              <w:rPr/>
+              <w:rPr>
+                <w:rFonts w:cs="Arial"/>
+                <w:sz w:val="20"/>
+                <w:szCs w:val="20"/>
+              </w:rPr>
+              <w:t>Nome: Leite</w:t>
             </w:r>
           </w:p>
         </w:tc>
         <w:tc>
           <w:tcPr>
-            <w:tcW w:w="3120" w:type="dxa"/>
+            <w:tcW w:w="3118" w:type="dxa"/>
             <w:tcBorders>
               <w:top w:val="single" w:sz="4" w:space="0" w:color="000001"/>
               <w:left w:val="single" w:sz="4" w:space="0" w:color="000001"/>
@@ -860,7 +898,7 @@
             </w:tcBorders>
             <w:shd w:color="auto" w:fill="auto" w:val="clear"/>
             <w:tcMar>
-              <w:left w:w="43" w:type="dxa"/>
+              <w:left w:w="33" w:type="dxa"/>
             </w:tcMar>
           </w:tcPr>
           <w:p>
@@ -880,6 +918,3808 @@
                 <w:sz w:val="20"/>
                 <w:szCs w:val="20"/>
               </w:rPr>
+              <w:t>Mostra primeira tela de doação</w:t>
+            </w:r>
+          </w:p>
+        </w:tc>
+      </w:tr>
+      <w:tr>
+        <w:trPr>
+          <w:trHeight w:val="480" w:hRule="atLeast"/>
+        </w:trPr>
+        <w:tc>
+          <w:tcPr>
+            <w:tcW w:w="366" w:type="dxa"/>
+            <w:tcBorders>
+              <w:left w:val="single" w:sz="4" w:space="0" w:color="000001"/>
+              <w:bottom w:val="single" w:sz="4" w:space="0" w:color="000001"/>
+              <w:right w:val="single" w:sz="4" w:space="0" w:color="000001"/>
+              <w:insideH w:val="single" w:sz="4" w:space="0" w:color="000001"/>
+              <w:insideV w:val="single" w:sz="4" w:space="0" w:color="000001"/>
+            </w:tcBorders>
+            <w:shd w:color="auto" w:fill="auto" w:val="clear"/>
+          </w:tcPr>
+          <w:p>
+            <w:pPr>
+              <w:pStyle w:val="Normal"/>
+              <w:spacing w:before="0" w:after="200"/>
+              <w:rPr/>
+            </w:pPr>
+            <w:r>
+              <w:rPr/>
+              <w:t>4</w:t>
+            </w:r>
+          </w:p>
+        </w:tc>
+        <w:tc>
+          <w:tcPr>
+            <w:tcW w:w="3186" w:type="dxa"/>
+            <w:tcBorders>
+              <w:left w:val="single" w:sz="4" w:space="0" w:color="000001"/>
+              <w:bottom w:val="single" w:sz="4" w:space="0" w:color="000001"/>
+              <w:right w:val="single" w:sz="4" w:space="0" w:color="000001"/>
+              <w:insideH w:val="single" w:sz="4" w:space="0" w:color="000001"/>
+              <w:insideV w:val="single" w:sz="4" w:space="0" w:color="000001"/>
+            </w:tcBorders>
+            <w:shd w:color="auto" w:fill="auto" w:val="clear"/>
+            <w:tcMar>
+              <w:left w:w="33" w:type="dxa"/>
+            </w:tcMar>
+          </w:tcPr>
+          <w:p>
+            <w:pPr>
+              <w:pStyle w:val="Normal"/>
+              <w:spacing w:before="0" w:after="200"/>
+              <w:jc w:val="both"/>
+              <w:rPr>
+                <w:rFonts w:cs="Arial"/>
+                <w:sz w:val="20"/>
+                <w:szCs w:val="20"/>
+              </w:rPr>
+            </w:pPr>
+            <w:r>
+              <w:rPr>
+                <w:rFonts w:cs="Arial"/>
+                <w:sz w:val="20"/>
+                <w:szCs w:val="20"/>
+              </w:rPr>
+              <w:t>Informa dados da doação</w:t>
+            </w:r>
+          </w:p>
+        </w:tc>
+        <w:tc>
+          <w:tcPr>
+            <w:tcW w:w="3182" w:type="dxa"/>
+            <w:tcBorders>
+              <w:left w:val="single" w:sz="4" w:space="0" w:color="000001"/>
+              <w:bottom w:val="single" w:sz="4" w:space="0" w:color="000001"/>
+              <w:right w:val="single" w:sz="4" w:space="0" w:color="000001"/>
+              <w:insideH w:val="single" w:sz="4" w:space="0" w:color="000001"/>
+              <w:insideV w:val="single" w:sz="4" w:space="0" w:color="000001"/>
+            </w:tcBorders>
+            <w:shd w:color="auto" w:fill="auto" w:val="clear"/>
+            <w:tcMar>
+              <w:left w:w="33" w:type="dxa"/>
+            </w:tcMar>
+          </w:tcPr>
+          <w:p>
+            <w:pPr>
+              <w:pStyle w:val="Normal"/>
+              <w:spacing w:before="0" w:after="200"/>
+              <w:jc w:val="both"/>
+              <w:rPr>
+                <w:rFonts w:cs="Arial"/>
+                <w:sz w:val="20"/>
+                <w:szCs w:val="20"/>
+              </w:rPr>
+            </w:pPr>
+            <w:r>
+              <w:rPr>
+                <w:rFonts w:cs="Arial"/>
+                <w:sz w:val="20"/>
+                <w:szCs w:val="20"/>
+              </w:rPr>
+              <w:t>Nome: ‘Roupas usadas’</w:t>
+            </w:r>
+          </w:p>
+          <w:p>
+            <w:pPr>
+              <w:pStyle w:val="Normal"/>
+              <w:spacing w:before="0" w:after="200"/>
+              <w:jc w:val="both"/>
+              <w:rPr>
+                <w:rFonts w:cs="Arial"/>
+                <w:sz w:val="20"/>
+                <w:szCs w:val="20"/>
+              </w:rPr>
+            </w:pPr>
+            <w:r>
+              <w:rPr>
+                <w:rFonts w:cs="Arial"/>
+                <w:sz w:val="20"/>
+                <w:szCs w:val="20"/>
+              </w:rPr>
+              <w:t>Descrição: ‘calças e camisetas’</w:t>
+            </w:r>
+          </w:p>
+          <w:p>
+            <w:pPr>
+              <w:pStyle w:val="Normal"/>
+              <w:spacing w:before="0" w:after="200"/>
+              <w:jc w:val="both"/>
+              <w:rPr>
+                <w:rFonts w:cs="Arial"/>
+                <w:sz w:val="20"/>
+                <w:szCs w:val="20"/>
+              </w:rPr>
+            </w:pPr>
+            <w:r>
+              <w:rPr>
+                <w:rFonts w:cs="Arial"/>
+                <w:sz w:val="20"/>
+                <w:szCs w:val="20"/>
+              </w:rPr>
+              <w:t>Quantidade: 2</w:t>
+            </w:r>
+          </w:p>
+          <w:p>
+            <w:pPr>
+              <w:pStyle w:val="Normal"/>
+              <w:spacing w:before="0" w:after="200"/>
+              <w:jc w:val="both"/>
+              <w:rPr>
+                <w:rFonts w:cs="Arial"/>
+                <w:sz w:val="20"/>
+                <w:szCs w:val="20"/>
+              </w:rPr>
+            </w:pPr>
+            <w:r>
+              <w:rPr>
+                <w:rFonts w:cs="Arial"/>
+                <w:sz w:val="20"/>
+                <w:szCs w:val="20"/>
+              </w:rPr>
+              <w:t>Endereco: Av coronel joão santa cruz, 288, centro, monteiro, pb</w:t>
+            </w:r>
+          </w:p>
+          <w:p>
+            <w:pPr>
+              <w:pStyle w:val="Normal"/>
+              <w:spacing w:before="0" w:after="200"/>
+              <w:jc w:val="both"/>
+              <w:rPr>
+                <w:rFonts w:cs="Arial"/>
+                <w:sz w:val="20"/>
+                <w:szCs w:val="20"/>
+              </w:rPr>
+            </w:pPr>
+            <w:r>
+              <w:rPr>
+                <w:rFonts w:cs="Arial"/>
+                <w:sz w:val="20"/>
+                <w:szCs w:val="20"/>
+              </w:rPr>
+              <w:t>Horário disponíveis: 22/07/17 10:00 ~ 14:00</w:t>
+            </w:r>
+          </w:p>
+        </w:tc>
+        <w:tc>
+          <w:tcPr>
+            <w:tcW w:w="3118" w:type="dxa"/>
+            <w:tcBorders>
+              <w:left w:val="single" w:sz="4" w:space="0" w:color="000001"/>
+              <w:bottom w:val="single" w:sz="4" w:space="0" w:color="000001"/>
+              <w:right w:val="single" w:sz="4" w:space="0" w:color="000001"/>
+              <w:insideH w:val="single" w:sz="4" w:space="0" w:color="000001"/>
+              <w:insideV w:val="single" w:sz="4" w:space="0" w:color="000001"/>
+            </w:tcBorders>
+            <w:shd w:color="auto" w:fill="auto" w:val="clear"/>
+            <w:tcMar>
+              <w:left w:w="33" w:type="dxa"/>
+            </w:tcMar>
+          </w:tcPr>
+          <w:p>
+            <w:pPr>
+              <w:pStyle w:val="Normal"/>
+              <w:spacing w:before="0" w:after="200"/>
+              <w:jc w:val="both"/>
+              <w:rPr>
+                <w:rFonts w:cs="Arial"/>
+                <w:sz w:val="20"/>
+                <w:szCs w:val="20"/>
+              </w:rPr>
+            </w:pPr>
+            <w:r>
+              <w:rPr>
+                <w:rFonts w:cs="Arial"/>
+                <w:sz w:val="20"/>
+                <w:szCs w:val="20"/>
+              </w:rPr>
+              <w:t>Informa que a doação foi efetuada com sucesso</w:t>
+            </w:r>
+          </w:p>
+        </w:tc>
+      </w:tr>
+    </w:tbl>
+    <w:p>
+      <w:pPr>
+        <w:pStyle w:val="Normal"/>
+        <w:rPr/>
+      </w:pPr>
+      <w:r>
+        <w:rPr/>
+      </w:r>
+    </w:p>
+    <w:p>
+      <w:pPr>
+        <w:pStyle w:val="Normal"/>
+        <w:rPr/>
+      </w:pPr>
+      <w:r>
+        <w:rPr/>
+      </w:r>
+    </w:p>
+    <w:tbl>
+      <w:tblPr>
+        <w:tblStyle w:val="631"/>
+        <w:tblW w:w="9853" w:type="dxa"/>
+        <w:jc w:val="left"/>
+        <w:tblInd w:w="-180" w:type="dxa"/>
+        <w:tblBorders>
+          <w:top w:val="single" w:sz="4" w:space="0" w:color="000001"/>
+          <w:left w:val="single" w:sz="4" w:space="0" w:color="000001"/>
+          <w:bottom w:val="single" w:sz="4" w:space="0" w:color="000001"/>
+          <w:right w:val="single" w:sz="4" w:space="0" w:color="000001"/>
+          <w:insideH w:val="single" w:sz="4" w:space="0" w:color="000001"/>
+          <w:insideV w:val="single" w:sz="4" w:space="0" w:color="000001"/>
+        </w:tblBorders>
+        <w:tblCellMar>
+          <w:top w:w="0" w:type="dxa"/>
+          <w:left w:w="38" w:type="dxa"/>
+          <w:bottom w:w="0" w:type="dxa"/>
+          <w:right w:w="108" w:type="dxa"/>
+        </w:tblCellMar>
+      </w:tblPr>
+      <w:tblGrid>
+        <w:gridCol w:w="366"/>
+        <w:gridCol w:w="3186"/>
+        <w:gridCol w:w="3182"/>
+        <w:gridCol w:w="3119"/>
+      </w:tblGrid>
+      <w:tr>
+        <w:trPr/>
+        <w:tc>
+          <w:tcPr>
+            <w:tcW w:w="9853" w:type="dxa"/>
+            <w:gridSpan w:val="4"/>
+            <w:tcBorders>
+              <w:top w:val="single" w:sz="4" w:space="0" w:color="000001"/>
+              <w:left w:val="single" w:sz="4" w:space="0" w:color="000001"/>
+              <w:bottom w:val="single" w:sz="4" w:space="0" w:color="000001"/>
+              <w:right w:val="single" w:sz="4" w:space="0" w:color="000001"/>
+              <w:insideH w:val="single" w:sz="4" w:space="0" w:color="000001"/>
+              <w:insideV w:val="single" w:sz="4" w:space="0" w:color="000001"/>
+            </w:tcBorders>
+            <w:shd w:color="auto" w:fill="000000" w:val="clear"/>
+            <w:tcMar>
+              <w:left w:w="38" w:type="dxa"/>
+            </w:tcMar>
+          </w:tcPr>
+          <w:p>
+            <w:pPr>
+              <w:pStyle w:val="Normal"/>
+              <w:spacing w:before="0" w:after="200"/>
+              <w:jc w:val="center"/>
+              <w:rPr/>
+            </w:pPr>
+            <w:r>
+              <w:rPr>
+                <w:rFonts w:cs="Arial"/>
+                <w:b/>
+                <w:color w:val="FFFFFF"/>
+                <w:sz w:val="16"/>
+                <w:szCs w:val="16"/>
+              </w:rPr>
+              <w:t>TEM 0</w:t>
+            </w:r>
+            <w:r>
+              <w:rPr>
+                <w:rFonts w:cs="Arial"/>
+                <w:b/>
+                <w:color w:val="FFFFFF"/>
+                <w:sz w:val="16"/>
+                <w:szCs w:val="16"/>
+              </w:rPr>
+              <w:t xml:space="preserve">2 </w:t>
+            </w:r>
+            <w:r>
+              <w:rPr>
+                <w:rFonts w:cs="Arial"/>
+                <w:b/>
+                <w:color w:val="FFFFFF"/>
+                <w:sz w:val="16"/>
+                <w:szCs w:val="16"/>
+              </w:rPr>
+              <w:t xml:space="preserve">– DOAR PARA UMA CAMPANHA </w:t>
+            </w:r>
+            <w:r>
+              <w:rPr>
+                <w:rFonts w:cs="Arial"/>
+                <w:b/>
+                <w:color w:val="FFFFFF"/>
+                <w:sz w:val="16"/>
+                <w:szCs w:val="16"/>
+              </w:rPr>
+              <w:t>SEM INFORMAR QUANTIDADE</w:t>
+            </w:r>
+          </w:p>
+        </w:tc>
+      </w:tr>
+      <w:tr>
+        <w:trPr/>
+        <w:tc>
+          <w:tcPr>
+            <w:tcW w:w="366" w:type="dxa"/>
+            <w:tcBorders>
+              <w:top w:val="single" w:sz="4" w:space="0" w:color="000001"/>
+              <w:left w:val="single" w:sz="4" w:space="0" w:color="000001"/>
+              <w:bottom w:val="single" w:sz="4" w:space="0" w:color="000001"/>
+              <w:right w:val="single" w:sz="4" w:space="0" w:color="000001"/>
+              <w:insideH w:val="single" w:sz="4" w:space="0" w:color="000001"/>
+              <w:insideV w:val="single" w:sz="4" w:space="0" w:color="000001"/>
+            </w:tcBorders>
+            <w:shd w:color="auto" w:fill="BFBFBF" w:val="clear"/>
+          </w:tcPr>
+          <w:p>
+            <w:pPr>
+              <w:pStyle w:val="Normal"/>
+              <w:spacing w:before="0" w:after="200"/>
+              <w:rPr/>
+            </w:pPr>
+            <w:r>
+              <w:rPr>
+                <w:rFonts w:cs="Arial"/>
+                <w:b/>
+                <w:sz w:val="16"/>
+                <w:szCs w:val="16"/>
+              </w:rPr>
+              <w:t xml:space="preserve"># </w:t>
+            </w:r>
+          </w:p>
+        </w:tc>
+        <w:tc>
+          <w:tcPr>
+            <w:tcW w:w="3186" w:type="dxa"/>
+            <w:tcBorders>
+              <w:top w:val="single" w:sz="4" w:space="0" w:color="000001"/>
+              <w:left w:val="single" w:sz="4" w:space="0" w:color="000001"/>
+              <w:bottom w:val="single" w:sz="4" w:space="0" w:color="000001"/>
+              <w:right w:val="single" w:sz="4" w:space="0" w:color="000001"/>
+              <w:insideH w:val="single" w:sz="4" w:space="0" w:color="000001"/>
+              <w:insideV w:val="single" w:sz="4" w:space="0" w:color="000001"/>
+            </w:tcBorders>
+            <w:shd w:color="auto" w:fill="BFBFBF" w:val="clear"/>
+            <w:tcMar>
+              <w:left w:w="33" w:type="dxa"/>
+            </w:tcMar>
+          </w:tcPr>
+          <w:p>
+            <w:pPr>
+              <w:pStyle w:val="Normal"/>
+              <w:spacing w:before="0" w:after="200"/>
+              <w:rPr/>
+            </w:pPr>
+            <w:r>
+              <w:rPr>
+                <w:rFonts w:cs="Arial"/>
+                <w:b/>
+                <w:sz w:val="16"/>
+                <w:szCs w:val="16"/>
+              </w:rPr>
+              <w:t>DESCRIÇÃO DA SITUAÇÃO</w:t>
+            </w:r>
+          </w:p>
+        </w:tc>
+        <w:tc>
+          <w:tcPr>
+            <w:tcW w:w="3182" w:type="dxa"/>
+            <w:tcBorders>
+              <w:top w:val="single" w:sz="4" w:space="0" w:color="000001"/>
+              <w:left w:val="single" w:sz="4" w:space="0" w:color="000001"/>
+              <w:bottom w:val="single" w:sz="4" w:space="0" w:color="000001"/>
+              <w:right w:val="single" w:sz="4" w:space="0" w:color="000001"/>
+              <w:insideH w:val="single" w:sz="4" w:space="0" w:color="000001"/>
+              <w:insideV w:val="single" w:sz="4" w:space="0" w:color="000001"/>
+            </w:tcBorders>
+            <w:shd w:color="auto" w:fill="BFBFBF" w:val="clear"/>
+            <w:tcMar>
+              <w:left w:w="33" w:type="dxa"/>
+            </w:tcMar>
+          </w:tcPr>
+          <w:p>
+            <w:pPr>
+              <w:pStyle w:val="Normal"/>
+              <w:spacing w:before="0" w:after="200"/>
+              <w:rPr/>
+            </w:pPr>
+            <w:r>
+              <w:rPr>
+                <w:rFonts w:cs="Arial"/>
+                <w:b/>
+                <w:sz w:val="16"/>
+                <w:szCs w:val="16"/>
+              </w:rPr>
+              <w:t>ENTRADAS PARA A SITUAÇÃO</w:t>
+            </w:r>
+          </w:p>
+        </w:tc>
+        <w:tc>
+          <w:tcPr>
+            <w:tcW w:w="3119" w:type="dxa"/>
+            <w:tcBorders>
+              <w:top w:val="single" w:sz="4" w:space="0" w:color="000001"/>
+              <w:left w:val="single" w:sz="4" w:space="0" w:color="000001"/>
+              <w:bottom w:val="single" w:sz="4" w:space="0" w:color="000001"/>
+              <w:right w:val="single" w:sz="4" w:space="0" w:color="000001"/>
+              <w:insideH w:val="single" w:sz="4" w:space="0" w:color="000001"/>
+              <w:insideV w:val="single" w:sz="4" w:space="0" w:color="000001"/>
+            </w:tcBorders>
+            <w:shd w:color="auto" w:fill="BFBFBF" w:val="clear"/>
+            <w:tcMar>
+              <w:left w:w="33" w:type="dxa"/>
+            </w:tcMar>
+          </w:tcPr>
+          <w:p>
+            <w:pPr>
+              <w:pStyle w:val="Normal"/>
+              <w:spacing w:before="0" w:after="200"/>
+              <w:rPr/>
+            </w:pPr>
+            <w:r>
+              <w:rPr>
+                <w:rFonts w:cs="Arial"/>
+                <w:b/>
+                <w:sz w:val="16"/>
+                <w:szCs w:val="16"/>
+              </w:rPr>
+              <w:t>RESULTADO</w:t>
+            </w:r>
+          </w:p>
+        </w:tc>
+      </w:tr>
+      <w:tr>
+        <w:trPr>
+          <w:trHeight w:val="480" w:hRule="atLeast"/>
+        </w:trPr>
+        <w:tc>
+          <w:tcPr>
+            <w:tcW w:w="366" w:type="dxa"/>
+            <w:tcBorders>
+              <w:top w:val="single" w:sz="4" w:space="0" w:color="000001"/>
+              <w:left w:val="single" w:sz="4" w:space="0" w:color="000001"/>
+              <w:bottom w:val="single" w:sz="4" w:space="0" w:color="000001"/>
+              <w:right w:val="single" w:sz="4" w:space="0" w:color="000001"/>
+              <w:insideH w:val="single" w:sz="4" w:space="0" w:color="000001"/>
+              <w:insideV w:val="single" w:sz="4" w:space="0" w:color="000001"/>
+            </w:tcBorders>
+            <w:shd w:color="auto" w:fill="auto" w:val="clear"/>
+          </w:tcPr>
+          <w:p>
+            <w:pPr>
+              <w:pStyle w:val="Normal"/>
+              <w:spacing w:before="0" w:after="200"/>
+              <w:rPr/>
+            </w:pPr>
+            <w:r>
+              <w:rPr>
+                <w:rFonts w:cs="Arial"/>
+                <w:sz w:val="20"/>
+                <w:szCs w:val="20"/>
+              </w:rPr>
+              <w:t>1</w:t>
+            </w:r>
+          </w:p>
+        </w:tc>
+        <w:tc>
+          <w:tcPr>
+            <w:tcW w:w="3186" w:type="dxa"/>
+            <w:tcBorders>
+              <w:top w:val="single" w:sz="4" w:space="0" w:color="000001"/>
+              <w:left w:val="single" w:sz="4" w:space="0" w:color="000001"/>
+              <w:bottom w:val="single" w:sz="4" w:space="0" w:color="000001"/>
+              <w:right w:val="single" w:sz="4" w:space="0" w:color="000001"/>
+              <w:insideH w:val="single" w:sz="4" w:space="0" w:color="000001"/>
+              <w:insideV w:val="single" w:sz="4" w:space="0" w:color="000001"/>
+            </w:tcBorders>
+            <w:shd w:color="auto" w:fill="auto" w:val="clear"/>
+            <w:tcMar>
+              <w:left w:w="33" w:type="dxa"/>
+            </w:tcMar>
+          </w:tcPr>
+          <w:p>
+            <w:pPr>
+              <w:pStyle w:val="Normal"/>
+              <w:spacing w:before="0" w:after="200"/>
+              <w:jc w:val="both"/>
+              <w:rPr/>
+            </w:pPr>
+            <w:r>
+              <w:rPr>
+                <w:rFonts w:cs="Arial"/>
+              </w:rPr>
+              <w:t>Entra na aplicação</w:t>
+            </w:r>
+          </w:p>
+        </w:tc>
+        <w:tc>
+          <w:tcPr>
+            <w:tcW w:w="3182" w:type="dxa"/>
+            <w:tcBorders>
+              <w:top w:val="single" w:sz="4" w:space="0" w:color="000001"/>
+              <w:left w:val="single" w:sz="4" w:space="0" w:color="000001"/>
+              <w:bottom w:val="single" w:sz="4" w:space="0" w:color="000001"/>
+              <w:right w:val="single" w:sz="4" w:space="0" w:color="000001"/>
+              <w:insideH w:val="single" w:sz="4" w:space="0" w:color="000001"/>
+              <w:insideV w:val="single" w:sz="4" w:space="0" w:color="000001"/>
+            </w:tcBorders>
+            <w:shd w:color="auto" w:fill="auto" w:val="clear"/>
+            <w:tcMar>
+              <w:left w:w="33" w:type="dxa"/>
+            </w:tcMar>
+          </w:tcPr>
+          <w:p>
+            <w:pPr>
+              <w:pStyle w:val="Normal"/>
+              <w:spacing w:before="0" w:after="200"/>
+              <w:jc w:val="both"/>
+              <w:rPr/>
+            </w:pPr>
+            <w:r>
+              <w:rPr>
+                <w:rFonts w:cs="Arial"/>
+                <w:sz w:val="20"/>
+                <w:szCs w:val="20"/>
+              </w:rPr>
+              <w:t>Login: “doador1”</w:t>
+            </w:r>
+          </w:p>
+          <w:p>
+            <w:pPr>
+              <w:pStyle w:val="Normal"/>
+              <w:spacing w:before="0" w:after="200"/>
+              <w:jc w:val="both"/>
+              <w:rPr/>
+            </w:pPr>
+            <w:r>
+              <w:rPr>
+                <w:rFonts w:cs="Arial"/>
+                <w:sz w:val="20"/>
+                <w:szCs w:val="20"/>
+              </w:rPr>
+              <w:t>Senha: “doador”</w:t>
+            </w:r>
+          </w:p>
+        </w:tc>
+        <w:tc>
+          <w:tcPr>
+            <w:tcW w:w="3119" w:type="dxa"/>
+            <w:tcBorders>
+              <w:top w:val="single" w:sz="4" w:space="0" w:color="000001"/>
+              <w:left w:val="single" w:sz="4" w:space="0" w:color="000001"/>
+              <w:bottom w:val="single" w:sz="4" w:space="0" w:color="000001"/>
+              <w:right w:val="single" w:sz="4" w:space="0" w:color="000001"/>
+              <w:insideH w:val="single" w:sz="4" w:space="0" w:color="000001"/>
+              <w:insideV w:val="single" w:sz="4" w:space="0" w:color="000001"/>
+            </w:tcBorders>
+            <w:shd w:color="auto" w:fill="auto" w:val="clear"/>
+            <w:tcMar>
+              <w:left w:w="33" w:type="dxa"/>
+            </w:tcMar>
+          </w:tcPr>
+          <w:p>
+            <w:pPr>
+              <w:pStyle w:val="Normal"/>
+              <w:spacing w:before="0" w:after="200"/>
+              <w:jc w:val="both"/>
+              <w:rPr/>
+            </w:pPr>
+            <w:r>
+              <w:rPr>
+                <w:rFonts w:cs="Arial"/>
+              </w:rPr>
+              <w:t xml:space="preserve">Activity principal da aplicação </w:t>
+            </w:r>
+          </w:p>
+        </w:tc>
+      </w:tr>
+      <w:tr>
+        <w:trPr>
+          <w:trHeight w:val="480" w:hRule="atLeast"/>
+        </w:trPr>
+        <w:tc>
+          <w:tcPr>
+            <w:tcW w:w="366" w:type="dxa"/>
+            <w:tcBorders>
+              <w:top w:val="single" w:sz="4" w:space="0" w:color="000001"/>
+              <w:left w:val="single" w:sz="4" w:space="0" w:color="000001"/>
+              <w:bottom w:val="single" w:sz="4" w:space="0" w:color="000001"/>
+              <w:right w:val="single" w:sz="4" w:space="0" w:color="000001"/>
+              <w:insideH w:val="single" w:sz="4" w:space="0" w:color="000001"/>
+              <w:insideV w:val="single" w:sz="4" w:space="0" w:color="000001"/>
+            </w:tcBorders>
+            <w:shd w:color="auto" w:fill="auto" w:val="clear"/>
+          </w:tcPr>
+          <w:p>
+            <w:pPr>
+              <w:pStyle w:val="Normal"/>
+              <w:spacing w:before="0" w:after="200"/>
+              <w:rPr/>
+            </w:pPr>
+            <w:r>
+              <w:rPr>
+                <w:rFonts w:cs="Arial"/>
+                <w:sz w:val="20"/>
+                <w:szCs w:val="20"/>
+              </w:rPr>
+              <w:t>2</w:t>
+            </w:r>
+          </w:p>
+        </w:tc>
+        <w:tc>
+          <w:tcPr>
+            <w:tcW w:w="3186" w:type="dxa"/>
+            <w:tcBorders>
+              <w:top w:val="single" w:sz="4" w:space="0" w:color="000001"/>
+              <w:left w:val="single" w:sz="4" w:space="0" w:color="000001"/>
+              <w:bottom w:val="single" w:sz="4" w:space="0" w:color="000001"/>
+              <w:right w:val="single" w:sz="4" w:space="0" w:color="000001"/>
+              <w:insideH w:val="single" w:sz="4" w:space="0" w:color="000001"/>
+              <w:insideV w:val="single" w:sz="4" w:space="0" w:color="000001"/>
+            </w:tcBorders>
+            <w:shd w:color="auto" w:fill="auto" w:val="clear"/>
+            <w:tcMar>
+              <w:left w:w="33" w:type="dxa"/>
+            </w:tcMar>
+          </w:tcPr>
+          <w:p>
+            <w:pPr>
+              <w:pStyle w:val="Normal"/>
+              <w:spacing w:before="0" w:after="200"/>
+              <w:jc w:val="both"/>
+              <w:rPr>
+                <w:rFonts w:ascii="Arial" w:hAnsi="Arial" w:cs="Arial"/>
+              </w:rPr>
+            </w:pPr>
+            <w:r>
+              <w:rPr>
+                <w:rFonts w:cs="Arial"/>
+              </w:rPr>
+              <w:t>Seleciona uma campanha</w:t>
+            </w:r>
+          </w:p>
+        </w:tc>
+        <w:tc>
+          <w:tcPr>
+            <w:tcW w:w="3182" w:type="dxa"/>
+            <w:tcBorders>
+              <w:top w:val="single" w:sz="4" w:space="0" w:color="000001"/>
+              <w:left w:val="single" w:sz="4" w:space="0" w:color="000001"/>
+              <w:bottom w:val="single" w:sz="4" w:space="0" w:color="000001"/>
+              <w:right w:val="single" w:sz="4" w:space="0" w:color="000001"/>
+              <w:insideH w:val="single" w:sz="4" w:space="0" w:color="000001"/>
+              <w:insideV w:val="single" w:sz="4" w:space="0" w:color="000001"/>
+            </w:tcBorders>
+            <w:shd w:color="auto" w:fill="auto" w:val="clear"/>
+            <w:tcMar>
+              <w:left w:w="33" w:type="dxa"/>
+            </w:tcMar>
+          </w:tcPr>
+          <w:p>
+            <w:pPr>
+              <w:pStyle w:val="Normal"/>
+              <w:spacing w:before="0" w:after="200"/>
+              <w:jc w:val="both"/>
+              <w:rPr>
+                <w:rFonts w:ascii="Arial" w:hAnsi="Arial" w:cs="Arial"/>
+                <w:sz w:val="20"/>
+                <w:szCs w:val="20"/>
+              </w:rPr>
+            </w:pPr>
+            <w:r>
+              <w:rPr>
+                <w:rFonts w:cs="Arial"/>
+                <w:sz w:val="20"/>
+                <w:szCs w:val="20"/>
+              </w:rPr>
+              <w:t>Nome: “São João feliz”</w:t>
+            </w:r>
+          </w:p>
+        </w:tc>
+        <w:tc>
+          <w:tcPr>
+            <w:tcW w:w="3119" w:type="dxa"/>
+            <w:tcBorders>
+              <w:top w:val="single" w:sz="4" w:space="0" w:color="000001"/>
+              <w:left w:val="single" w:sz="4" w:space="0" w:color="000001"/>
+              <w:bottom w:val="single" w:sz="4" w:space="0" w:color="000001"/>
+              <w:right w:val="single" w:sz="4" w:space="0" w:color="000001"/>
+              <w:insideH w:val="single" w:sz="4" w:space="0" w:color="000001"/>
+              <w:insideV w:val="single" w:sz="4" w:space="0" w:color="000001"/>
+            </w:tcBorders>
+            <w:shd w:color="auto" w:fill="auto" w:val="clear"/>
+            <w:tcMar>
+              <w:left w:w="33" w:type="dxa"/>
+            </w:tcMar>
+          </w:tcPr>
+          <w:p>
+            <w:pPr>
+              <w:pStyle w:val="Normal"/>
+              <w:spacing w:before="0" w:after="200"/>
+              <w:jc w:val="both"/>
+              <w:rPr>
+                <w:rFonts w:ascii="Arial" w:hAnsi="Arial" w:cs="Arial"/>
+              </w:rPr>
+            </w:pPr>
+            <w:r>
+              <w:rPr>
+                <w:rFonts w:cs="Arial"/>
+              </w:rPr>
+              <w:t>Mostra tela com detalhes da campanha</w:t>
+            </w:r>
+          </w:p>
+        </w:tc>
+      </w:tr>
+      <w:tr>
+        <w:trPr>
+          <w:trHeight w:val="480" w:hRule="atLeast"/>
+        </w:trPr>
+        <w:tc>
+          <w:tcPr>
+            <w:tcW w:w="366" w:type="dxa"/>
+            <w:tcBorders>
+              <w:top w:val="single" w:sz="4" w:space="0" w:color="000001"/>
+              <w:left w:val="single" w:sz="4" w:space="0" w:color="000001"/>
+              <w:bottom w:val="single" w:sz="4" w:space="0" w:color="000001"/>
+              <w:right w:val="single" w:sz="4" w:space="0" w:color="000001"/>
+              <w:insideH w:val="single" w:sz="4" w:space="0" w:color="000001"/>
+              <w:insideV w:val="single" w:sz="4" w:space="0" w:color="000001"/>
+            </w:tcBorders>
+            <w:shd w:color="auto" w:fill="auto" w:val="clear"/>
+          </w:tcPr>
+          <w:p>
+            <w:pPr>
+              <w:pStyle w:val="Normal"/>
+              <w:spacing w:before="0" w:after="200"/>
+              <w:rPr/>
+            </w:pPr>
+            <w:r>
+              <w:rPr>
+                <w:rFonts w:cs="Arial"/>
+                <w:sz w:val="20"/>
+                <w:szCs w:val="20"/>
+              </w:rPr>
+              <w:t>3</w:t>
+            </w:r>
+          </w:p>
+        </w:tc>
+        <w:tc>
+          <w:tcPr>
+            <w:tcW w:w="3186" w:type="dxa"/>
+            <w:tcBorders>
+              <w:top w:val="single" w:sz="4" w:space="0" w:color="000001"/>
+              <w:left w:val="single" w:sz="4" w:space="0" w:color="000001"/>
+              <w:bottom w:val="single" w:sz="4" w:space="0" w:color="000001"/>
+              <w:right w:val="single" w:sz="4" w:space="0" w:color="000001"/>
+              <w:insideH w:val="single" w:sz="4" w:space="0" w:color="000001"/>
+              <w:insideV w:val="single" w:sz="4" w:space="0" w:color="000001"/>
+            </w:tcBorders>
+            <w:shd w:color="auto" w:fill="auto" w:val="clear"/>
+            <w:tcMar>
+              <w:left w:w="33" w:type="dxa"/>
+            </w:tcMar>
+          </w:tcPr>
+          <w:p>
+            <w:pPr>
+              <w:pStyle w:val="Normal"/>
+              <w:spacing w:before="0" w:after="200"/>
+              <w:jc w:val="both"/>
+              <w:rPr>
+                <w:rFonts w:cs="Arial"/>
+                <w:sz w:val="20"/>
+                <w:szCs w:val="20"/>
+              </w:rPr>
+            </w:pPr>
+            <w:r>
+              <w:rPr>
+                <w:rFonts w:cs="Arial"/>
+                <w:sz w:val="20"/>
+                <w:szCs w:val="20"/>
+              </w:rPr>
+              <w:t>Seleciona um dos itens pedidos na campanha</w:t>
+            </w:r>
+          </w:p>
+        </w:tc>
+        <w:tc>
+          <w:tcPr>
+            <w:tcW w:w="3182" w:type="dxa"/>
+            <w:tcBorders>
+              <w:top w:val="single" w:sz="4" w:space="0" w:color="000001"/>
+              <w:left w:val="single" w:sz="4" w:space="0" w:color="000001"/>
+              <w:bottom w:val="single" w:sz="4" w:space="0" w:color="000001"/>
+              <w:right w:val="single" w:sz="4" w:space="0" w:color="000001"/>
+              <w:insideH w:val="single" w:sz="4" w:space="0" w:color="000001"/>
+              <w:insideV w:val="single" w:sz="4" w:space="0" w:color="000001"/>
+            </w:tcBorders>
+            <w:shd w:color="auto" w:fill="auto" w:val="clear"/>
+            <w:tcMar>
+              <w:left w:w="33" w:type="dxa"/>
+            </w:tcMar>
+          </w:tcPr>
+          <w:p>
+            <w:pPr>
+              <w:pStyle w:val="Normal"/>
+              <w:spacing w:before="0" w:after="200"/>
+              <w:jc w:val="both"/>
+              <w:rPr>
+                <w:rFonts w:cs="Arial"/>
+                <w:sz w:val="20"/>
+                <w:szCs w:val="20"/>
+              </w:rPr>
+            </w:pPr>
+            <w:r>
+              <w:rPr>
+                <w:rFonts w:cs="Arial"/>
+                <w:sz w:val="20"/>
+                <w:szCs w:val="20"/>
+              </w:rPr>
+              <w:t>Nome: Leite</w:t>
+            </w:r>
+          </w:p>
+        </w:tc>
+        <w:tc>
+          <w:tcPr>
+            <w:tcW w:w="3119" w:type="dxa"/>
+            <w:tcBorders>
+              <w:top w:val="single" w:sz="4" w:space="0" w:color="000001"/>
+              <w:left w:val="single" w:sz="4" w:space="0" w:color="000001"/>
+              <w:bottom w:val="single" w:sz="4" w:space="0" w:color="000001"/>
+              <w:right w:val="single" w:sz="4" w:space="0" w:color="000001"/>
+              <w:insideH w:val="single" w:sz="4" w:space="0" w:color="000001"/>
+              <w:insideV w:val="single" w:sz="4" w:space="0" w:color="000001"/>
+            </w:tcBorders>
+            <w:shd w:color="auto" w:fill="auto" w:val="clear"/>
+            <w:tcMar>
+              <w:left w:w="33" w:type="dxa"/>
+            </w:tcMar>
+          </w:tcPr>
+          <w:p>
+            <w:pPr>
+              <w:pStyle w:val="Normal"/>
+              <w:spacing w:before="0" w:after="200"/>
+              <w:jc w:val="both"/>
+              <w:rPr>
+                <w:rFonts w:cs="Arial"/>
+                <w:sz w:val="20"/>
+                <w:szCs w:val="20"/>
+              </w:rPr>
+            </w:pPr>
+            <w:r>
+              <w:rPr>
+                <w:rFonts w:cs="Arial"/>
+                <w:sz w:val="20"/>
+                <w:szCs w:val="20"/>
+              </w:rPr>
+              <w:t>Mostra primeira tela de doação</w:t>
+            </w:r>
+          </w:p>
+        </w:tc>
+      </w:tr>
+      <w:tr>
+        <w:trPr>
+          <w:trHeight w:val="480" w:hRule="atLeast"/>
+        </w:trPr>
+        <w:tc>
+          <w:tcPr>
+            <w:tcW w:w="366" w:type="dxa"/>
+            <w:tcBorders>
+              <w:left w:val="single" w:sz="4" w:space="0" w:color="000001"/>
+              <w:bottom w:val="single" w:sz="4" w:space="0" w:color="000001"/>
+              <w:right w:val="single" w:sz="4" w:space="0" w:color="000001"/>
+              <w:insideH w:val="single" w:sz="4" w:space="0" w:color="000001"/>
+              <w:insideV w:val="single" w:sz="4" w:space="0" w:color="000001"/>
+            </w:tcBorders>
+            <w:shd w:color="auto" w:fill="auto" w:val="clear"/>
+          </w:tcPr>
+          <w:p>
+            <w:pPr>
+              <w:pStyle w:val="Normal"/>
+              <w:spacing w:before="0" w:after="200"/>
+              <w:rPr/>
+            </w:pPr>
+            <w:r>
+              <w:rPr/>
+              <w:t>4</w:t>
+            </w:r>
+          </w:p>
+        </w:tc>
+        <w:tc>
+          <w:tcPr>
+            <w:tcW w:w="3186" w:type="dxa"/>
+            <w:tcBorders>
+              <w:left w:val="single" w:sz="4" w:space="0" w:color="000001"/>
+              <w:bottom w:val="single" w:sz="4" w:space="0" w:color="000001"/>
+              <w:right w:val="single" w:sz="4" w:space="0" w:color="000001"/>
+              <w:insideH w:val="single" w:sz="4" w:space="0" w:color="000001"/>
+              <w:insideV w:val="single" w:sz="4" w:space="0" w:color="000001"/>
+            </w:tcBorders>
+            <w:shd w:color="auto" w:fill="auto" w:val="clear"/>
+            <w:tcMar>
+              <w:left w:w="33" w:type="dxa"/>
+            </w:tcMar>
+          </w:tcPr>
+          <w:p>
+            <w:pPr>
+              <w:pStyle w:val="Normal"/>
+              <w:spacing w:before="0" w:after="200"/>
+              <w:jc w:val="both"/>
+              <w:rPr>
+                <w:rFonts w:cs="Arial"/>
+                <w:sz w:val="20"/>
+                <w:szCs w:val="20"/>
+              </w:rPr>
+            </w:pPr>
+            <w:r>
+              <w:rPr>
+                <w:rFonts w:cs="Arial"/>
+                <w:sz w:val="20"/>
+                <w:szCs w:val="20"/>
+              </w:rPr>
+              <w:t>Informa dados da doação</w:t>
+            </w:r>
+          </w:p>
+        </w:tc>
+        <w:tc>
+          <w:tcPr>
+            <w:tcW w:w="3182" w:type="dxa"/>
+            <w:tcBorders>
+              <w:left w:val="single" w:sz="4" w:space="0" w:color="000001"/>
+              <w:bottom w:val="single" w:sz="4" w:space="0" w:color="000001"/>
+              <w:right w:val="single" w:sz="4" w:space="0" w:color="000001"/>
+              <w:insideH w:val="single" w:sz="4" w:space="0" w:color="000001"/>
+              <w:insideV w:val="single" w:sz="4" w:space="0" w:color="000001"/>
+            </w:tcBorders>
+            <w:shd w:color="auto" w:fill="auto" w:val="clear"/>
+            <w:tcMar>
+              <w:left w:w="33" w:type="dxa"/>
+            </w:tcMar>
+          </w:tcPr>
+          <w:p>
+            <w:pPr>
+              <w:pStyle w:val="Normal"/>
+              <w:spacing w:before="0" w:after="200"/>
+              <w:jc w:val="both"/>
+              <w:rPr>
+                <w:rFonts w:cs="Arial"/>
+                <w:sz w:val="20"/>
+                <w:szCs w:val="20"/>
+              </w:rPr>
+            </w:pPr>
+            <w:r>
+              <w:rPr>
+                <w:rFonts w:cs="Arial"/>
+                <w:sz w:val="20"/>
+                <w:szCs w:val="20"/>
+              </w:rPr>
+              <w:t>Nome: ‘Roupas usadas’</w:t>
+            </w:r>
+          </w:p>
+          <w:p>
+            <w:pPr>
+              <w:pStyle w:val="Normal"/>
+              <w:spacing w:before="0" w:after="200"/>
+              <w:jc w:val="both"/>
+              <w:rPr>
+                <w:rFonts w:cs="Arial"/>
+                <w:sz w:val="20"/>
+                <w:szCs w:val="20"/>
+              </w:rPr>
+            </w:pPr>
+            <w:r>
+              <w:rPr>
+                <w:rFonts w:cs="Arial"/>
+                <w:sz w:val="20"/>
+                <w:szCs w:val="20"/>
+              </w:rPr>
+              <w:t>Descrição: ‘calças e camisetas’</w:t>
+            </w:r>
+          </w:p>
+          <w:p>
+            <w:pPr>
+              <w:pStyle w:val="Normal"/>
+              <w:spacing w:before="0" w:after="200"/>
+              <w:jc w:val="both"/>
+              <w:rPr>
+                <w:rFonts w:cs="Arial"/>
+                <w:sz w:val="20"/>
+                <w:szCs w:val="20"/>
+              </w:rPr>
+            </w:pPr>
+            <w:r>
+              <w:rPr>
+                <w:rFonts w:cs="Arial"/>
+                <w:sz w:val="20"/>
+                <w:szCs w:val="20"/>
+              </w:rPr>
+              <w:t xml:space="preserve">Quantidade: </w:t>
+            </w:r>
+          </w:p>
+          <w:p>
+            <w:pPr>
+              <w:pStyle w:val="Normal"/>
+              <w:spacing w:before="0" w:after="200"/>
+              <w:jc w:val="both"/>
+              <w:rPr>
+                <w:rFonts w:cs="Arial"/>
+                <w:sz w:val="20"/>
+                <w:szCs w:val="20"/>
+              </w:rPr>
+            </w:pPr>
+            <w:r>
+              <w:rPr>
+                <w:rFonts w:cs="Arial"/>
+                <w:sz w:val="20"/>
+                <w:szCs w:val="20"/>
+              </w:rPr>
+              <w:t>Endereco: Av coronel joão santa cruz, 288, centro, monteiro, pb</w:t>
+            </w:r>
+          </w:p>
+          <w:p>
+            <w:pPr>
+              <w:pStyle w:val="Normal"/>
+              <w:spacing w:before="0" w:after="200"/>
+              <w:jc w:val="both"/>
+              <w:rPr>
+                <w:rFonts w:cs="Arial"/>
+                <w:sz w:val="20"/>
+                <w:szCs w:val="20"/>
+              </w:rPr>
+            </w:pPr>
+            <w:r>
+              <w:rPr>
+                <w:rFonts w:cs="Arial"/>
+                <w:sz w:val="20"/>
+                <w:szCs w:val="20"/>
+              </w:rPr>
+              <w:t>Horário disponíveis: 22/07/17 10:00 ~ 14:00</w:t>
+            </w:r>
+          </w:p>
+        </w:tc>
+        <w:tc>
+          <w:tcPr>
+            <w:tcW w:w="3119" w:type="dxa"/>
+            <w:tcBorders>
+              <w:left w:val="single" w:sz="4" w:space="0" w:color="000001"/>
+              <w:bottom w:val="single" w:sz="4" w:space="0" w:color="000001"/>
+              <w:right w:val="single" w:sz="4" w:space="0" w:color="000001"/>
+              <w:insideH w:val="single" w:sz="4" w:space="0" w:color="000001"/>
+              <w:insideV w:val="single" w:sz="4" w:space="0" w:color="000001"/>
+            </w:tcBorders>
+            <w:shd w:color="auto" w:fill="auto" w:val="clear"/>
+            <w:tcMar>
+              <w:left w:w="33" w:type="dxa"/>
+            </w:tcMar>
+          </w:tcPr>
+          <w:p>
+            <w:pPr>
+              <w:pStyle w:val="Normal"/>
+              <w:spacing w:before="0" w:after="200"/>
+              <w:jc w:val="both"/>
+              <w:rPr>
+                <w:rFonts w:cs="Arial"/>
+                <w:sz w:val="20"/>
+                <w:szCs w:val="20"/>
+              </w:rPr>
+            </w:pPr>
+            <w:r>
+              <w:rPr>
+                <w:rFonts w:cs="Arial"/>
+                <w:sz w:val="20"/>
+                <w:szCs w:val="20"/>
+              </w:rPr>
+              <w:t>Mostra mensagem que a quantidade deve ser informada</w:t>
+            </w:r>
+          </w:p>
+        </w:tc>
+      </w:tr>
+    </w:tbl>
+    <w:p>
+      <w:pPr>
+        <w:pStyle w:val="Normal"/>
+        <w:rPr/>
+      </w:pPr>
+      <w:r>
+        <w:rPr/>
+      </w:r>
+    </w:p>
+    <w:p>
+      <w:pPr>
+        <w:pStyle w:val="Normal"/>
+        <w:rPr/>
+      </w:pPr>
+      <w:r>
+        <w:rPr/>
+      </w:r>
+    </w:p>
+    <w:tbl>
+      <w:tblPr>
+        <w:tblStyle w:val="631"/>
+        <w:tblW w:w="9853" w:type="dxa"/>
+        <w:jc w:val="left"/>
+        <w:tblInd w:w="-180" w:type="dxa"/>
+        <w:tblBorders>
+          <w:top w:val="single" w:sz="4" w:space="0" w:color="000001"/>
+          <w:left w:val="single" w:sz="4" w:space="0" w:color="000001"/>
+          <w:bottom w:val="single" w:sz="4" w:space="0" w:color="000001"/>
+          <w:right w:val="single" w:sz="4" w:space="0" w:color="000001"/>
+          <w:insideH w:val="single" w:sz="4" w:space="0" w:color="000001"/>
+          <w:insideV w:val="single" w:sz="4" w:space="0" w:color="000001"/>
+        </w:tblBorders>
+        <w:tblCellMar>
+          <w:top w:w="0" w:type="dxa"/>
+          <w:left w:w="38" w:type="dxa"/>
+          <w:bottom w:w="0" w:type="dxa"/>
+          <w:right w:w="108" w:type="dxa"/>
+        </w:tblCellMar>
+      </w:tblPr>
+      <w:tblGrid>
+        <w:gridCol w:w="366"/>
+        <w:gridCol w:w="3186"/>
+        <w:gridCol w:w="3182"/>
+        <w:gridCol w:w="3119"/>
+      </w:tblGrid>
+      <w:tr>
+        <w:trPr/>
+        <w:tc>
+          <w:tcPr>
+            <w:tcW w:w="9853" w:type="dxa"/>
+            <w:gridSpan w:val="4"/>
+            <w:tcBorders>
+              <w:top w:val="single" w:sz="4" w:space="0" w:color="000001"/>
+              <w:left w:val="single" w:sz="4" w:space="0" w:color="000001"/>
+              <w:bottom w:val="single" w:sz="4" w:space="0" w:color="000001"/>
+              <w:right w:val="single" w:sz="4" w:space="0" w:color="000001"/>
+              <w:insideH w:val="single" w:sz="4" w:space="0" w:color="000001"/>
+              <w:insideV w:val="single" w:sz="4" w:space="0" w:color="000001"/>
+            </w:tcBorders>
+            <w:shd w:color="auto" w:fill="000000" w:val="clear"/>
+            <w:tcMar>
+              <w:left w:w="38" w:type="dxa"/>
+            </w:tcMar>
+          </w:tcPr>
+          <w:p>
+            <w:pPr>
+              <w:pStyle w:val="Normal"/>
+              <w:spacing w:before="0" w:after="200"/>
+              <w:jc w:val="center"/>
+              <w:rPr/>
+            </w:pPr>
+            <w:r>
+              <w:rPr>
+                <w:rFonts w:cs="Arial"/>
+                <w:b/>
+                <w:color w:val="FFFFFF"/>
+                <w:sz w:val="16"/>
+                <w:szCs w:val="16"/>
+              </w:rPr>
+              <w:t>TEM 0</w:t>
+            </w:r>
+            <w:r>
+              <w:rPr>
+                <w:rFonts w:cs="Arial"/>
+                <w:b/>
+                <w:color w:val="FFFFFF"/>
+                <w:sz w:val="16"/>
+                <w:szCs w:val="16"/>
+              </w:rPr>
+              <w:t>3</w:t>
+            </w:r>
+            <w:r>
+              <w:rPr>
+                <w:rFonts w:cs="Arial"/>
+                <w:b/>
+                <w:color w:val="FFFFFF"/>
+                <w:sz w:val="16"/>
+                <w:szCs w:val="16"/>
+              </w:rPr>
+              <w:t xml:space="preserve"> – DOAR PARA UMA CAMPANHA </w:t>
+            </w:r>
+            <w:r>
+              <w:rPr>
+                <w:rFonts w:cs="Arial"/>
+                <w:b/>
+                <w:color w:val="FFFFFF"/>
+                <w:sz w:val="16"/>
+                <w:szCs w:val="16"/>
+              </w:rPr>
+              <w:t>SEM INFORMAR HORÁRIOS DISPONÍVEIS</w:t>
+            </w:r>
+          </w:p>
+        </w:tc>
+      </w:tr>
+      <w:tr>
+        <w:trPr/>
+        <w:tc>
+          <w:tcPr>
+            <w:tcW w:w="366" w:type="dxa"/>
+            <w:tcBorders>
+              <w:top w:val="single" w:sz="4" w:space="0" w:color="000001"/>
+              <w:left w:val="single" w:sz="4" w:space="0" w:color="000001"/>
+              <w:bottom w:val="single" w:sz="4" w:space="0" w:color="000001"/>
+              <w:right w:val="single" w:sz="4" w:space="0" w:color="000001"/>
+              <w:insideH w:val="single" w:sz="4" w:space="0" w:color="000001"/>
+              <w:insideV w:val="single" w:sz="4" w:space="0" w:color="000001"/>
+            </w:tcBorders>
+            <w:shd w:color="auto" w:fill="BFBFBF" w:val="clear"/>
+          </w:tcPr>
+          <w:p>
+            <w:pPr>
+              <w:pStyle w:val="Normal"/>
+              <w:spacing w:before="0" w:after="200"/>
+              <w:rPr/>
+            </w:pPr>
+            <w:r>
+              <w:rPr>
+                <w:rFonts w:cs="Arial"/>
+                <w:b/>
+                <w:sz w:val="16"/>
+                <w:szCs w:val="16"/>
+              </w:rPr>
+              <w:t xml:space="preserve"># </w:t>
+            </w:r>
+          </w:p>
+        </w:tc>
+        <w:tc>
+          <w:tcPr>
+            <w:tcW w:w="3186" w:type="dxa"/>
+            <w:tcBorders>
+              <w:top w:val="single" w:sz="4" w:space="0" w:color="000001"/>
+              <w:left w:val="single" w:sz="4" w:space="0" w:color="000001"/>
+              <w:bottom w:val="single" w:sz="4" w:space="0" w:color="000001"/>
+              <w:right w:val="single" w:sz="4" w:space="0" w:color="000001"/>
+              <w:insideH w:val="single" w:sz="4" w:space="0" w:color="000001"/>
+              <w:insideV w:val="single" w:sz="4" w:space="0" w:color="000001"/>
+            </w:tcBorders>
+            <w:shd w:color="auto" w:fill="BFBFBF" w:val="clear"/>
+            <w:tcMar>
+              <w:left w:w="33" w:type="dxa"/>
+            </w:tcMar>
+          </w:tcPr>
+          <w:p>
+            <w:pPr>
+              <w:pStyle w:val="Normal"/>
+              <w:spacing w:before="0" w:after="200"/>
+              <w:rPr/>
+            </w:pPr>
+            <w:r>
+              <w:rPr>
+                <w:rFonts w:cs="Arial"/>
+                <w:b/>
+                <w:sz w:val="16"/>
+                <w:szCs w:val="16"/>
+              </w:rPr>
+              <w:t>DESCRIÇÃO DA SITUAÇÃO</w:t>
+            </w:r>
+          </w:p>
+        </w:tc>
+        <w:tc>
+          <w:tcPr>
+            <w:tcW w:w="3182" w:type="dxa"/>
+            <w:tcBorders>
+              <w:top w:val="single" w:sz="4" w:space="0" w:color="000001"/>
+              <w:left w:val="single" w:sz="4" w:space="0" w:color="000001"/>
+              <w:bottom w:val="single" w:sz="4" w:space="0" w:color="000001"/>
+              <w:right w:val="single" w:sz="4" w:space="0" w:color="000001"/>
+              <w:insideH w:val="single" w:sz="4" w:space="0" w:color="000001"/>
+              <w:insideV w:val="single" w:sz="4" w:space="0" w:color="000001"/>
+            </w:tcBorders>
+            <w:shd w:color="auto" w:fill="BFBFBF" w:val="clear"/>
+            <w:tcMar>
+              <w:left w:w="33" w:type="dxa"/>
+            </w:tcMar>
+          </w:tcPr>
+          <w:p>
+            <w:pPr>
+              <w:pStyle w:val="Normal"/>
+              <w:spacing w:before="0" w:after="200"/>
+              <w:rPr/>
+            </w:pPr>
+            <w:r>
+              <w:rPr>
+                <w:rFonts w:cs="Arial"/>
+                <w:b/>
+                <w:sz w:val="16"/>
+                <w:szCs w:val="16"/>
+              </w:rPr>
+              <w:t>ENTRADAS PARA A SITUAÇÃO</w:t>
+            </w:r>
+          </w:p>
+        </w:tc>
+        <w:tc>
+          <w:tcPr>
+            <w:tcW w:w="3119" w:type="dxa"/>
+            <w:tcBorders>
+              <w:top w:val="single" w:sz="4" w:space="0" w:color="000001"/>
+              <w:left w:val="single" w:sz="4" w:space="0" w:color="000001"/>
+              <w:bottom w:val="single" w:sz="4" w:space="0" w:color="000001"/>
+              <w:right w:val="single" w:sz="4" w:space="0" w:color="000001"/>
+              <w:insideH w:val="single" w:sz="4" w:space="0" w:color="000001"/>
+              <w:insideV w:val="single" w:sz="4" w:space="0" w:color="000001"/>
+            </w:tcBorders>
+            <w:shd w:color="auto" w:fill="BFBFBF" w:val="clear"/>
+            <w:tcMar>
+              <w:left w:w="33" w:type="dxa"/>
+            </w:tcMar>
+          </w:tcPr>
+          <w:p>
+            <w:pPr>
+              <w:pStyle w:val="Normal"/>
+              <w:spacing w:before="0" w:after="200"/>
+              <w:rPr/>
+            </w:pPr>
+            <w:r>
+              <w:rPr>
+                <w:rFonts w:cs="Arial"/>
+                <w:b/>
+                <w:sz w:val="16"/>
+                <w:szCs w:val="16"/>
+              </w:rPr>
+              <w:t>RESULTADO</w:t>
+            </w:r>
+          </w:p>
+        </w:tc>
+      </w:tr>
+      <w:tr>
+        <w:trPr>
+          <w:trHeight w:val="480" w:hRule="atLeast"/>
+        </w:trPr>
+        <w:tc>
+          <w:tcPr>
+            <w:tcW w:w="366" w:type="dxa"/>
+            <w:tcBorders>
+              <w:top w:val="single" w:sz="4" w:space="0" w:color="000001"/>
+              <w:left w:val="single" w:sz="4" w:space="0" w:color="000001"/>
+              <w:bottom w:val="single" w:sz="4" w:space="0" w:color="000001"/>
+              <w:right w:val="single" w:sz="4" w:space="0" w:color="000001"/>
+              <w:insideH w:val="single" w:sz="4" w:space="0" w:color="000001"/>
+              <w:insideV w:val="single" w:sz="4" w:space="0" w:color="000001"/>
+            </w:tcBorders>
+            <w:shd w:color="auto" w:fill="auto" w:val="clear"/>
+          </w:tcPr>
+          <w:p>
+            <w:pPr>
+              <w:pStyle w:val="Normal"/>
+              <w:spacing w:before="0" w:after="200"/>
+              <w:rPr/>
+            </w:pPr>
+            <w:r>
+              <w:rPr>
+                <w:rFonts w:cs="Arial"/>
+                <w:sz w:val="20"/>
+                <w:szCs w:val="20"/>
+              </w:rPr>
+              <w:t>1</w:t>
+            </w:r>
+          </w:p>
+        </w:tc>
+        <w:tc>
+          <w:tcPr>
+            <w:tcW w:w="3186" w:type="dxa"/>
+            <w:tcBorders>
+              <w:top w:val="single" w:sz="4" w:space="0" w:color="000001"/>
+              <w:left w:val="single" w:sz="4" w:space="0" w:color="000001"/>
+              <w:bottom w:val="single" w:sz="4" w:space="0" w:color="000001"/>
+              <w:right w:val="single" w:sz="4" w:space="0" w:color="000001"/>
+              <w:insideH w:val="single" w:sz="4" w:space="0" w:color="000001"/>
+              <w:insideV w:val="single" w:sz="4" w:space="0" w:color="000001"/>
+            </w:tcBorders>
+            <w:shd w:color="auto" w:fill="auto" w:val="clear"/>
+            <w:tcMar>
+              <w:left w:w="33" w:type="dxa"/>
+            </w:tcMar>
+          </w:tcPr>
+          <w:p>
+            <w:pPr>
+              <w:pStyle w:val="Normal"/>
+              <w:spacing w:before="0" w:after="200"/>
+              <w:jc w:val="both"/>
+              <w:rPr/>
+            </w:pPr>
+            <w:r>
+              <w:rPr>
+                <w:rFonts w:cs="Arial"/>
+              </w:rPr>
+              <w:t>Entra na aplicação</w:t>
+            </w:r>
+          </w:p>
+        </w:tc>
+        <w:tc>
+          <w:tcPr>
+            <w:tcW w:w="3182" w:type="dxa"/>
+            <w:tcBorders>
+              <w:top w:val="single" w:sz="4" w:space="0" w:color="000001"/>
+              <w:left w:val="single" w:sz="4" w:space="0" w:color="000001"/>
+              <w:bottom w:val="single" w:sz="4" w:space="0" w:color="000001"/>
+              <w:right w:val="single" w:sz="4" w:space="0" w:color="000001"/>
+              <w:insideH w:val="single" w:sz="4" w:space="0" w:color="000001"/>
+              <w:insideV w:val="single" w:sz="4" w:space="0" w:color="000001"/>
+            </w:tcBorders>
+            <w:shd w:color="auto" w:fill="auto" w:val="clear"/>
+            <w:tcMar>
+              <w:left w:w="33" w:type="dxa"/>
+            </w:tcMar>
+          </w:tcPr>
+          <w:p>
+            <w:pPr>
+              <w:pStyle w:val="Normal"/>
+              <w:spacing w:before="0" w:after="200"/>
+              <w:jc w:val="both"/>
+              <w:rPr/>
+            </w:pPr>
+            <w:r>
+              <w:rPr>
+                <w:rFonts w:cs="Arial"/>
+                <w:sz w:val="20"/>
+                <w:szCs w:val="20"/>
+              </w:rPr>
+              <w:t>Login: “doador1”</w:t>
+            </w:r>
+          </w:p>
+          <w:p>
+            <w:pPr>
+              <w:pStyle w:val="Normal"/>
+              <w:spacing w:before="0" w:after="200"/>
+              <w:jc w:val="both"/>
+              <w:rPr/>
+            </w:pPr>
+            <w:r>
+              <w:rPr>
+                <w:rFonts w:cs="Arial"/>
+                <w:sz w:val="20"/>
+                <w:szCs w:val="20"/>
+              </w:rPr>
+              <w:t>Senha: “doador”</w:t>
+            </w:r>
+          </w:p>
+        </w:tc>
+        <w:tc>
+          <w:tcPr>
+            <w:tcW w:w="3119" w:type="dxa"/>
+            <w:tcBorders>
+              <w:top w:val="single" w:sz="4" w:space="0" w:color="000001"/>
+              <w:left w:val="single" w:sz="4" w:space="0" w:color="000001"/>
+              <w:bottom w:val="single" w:sz="4" w:space="0" w:color="000001"/>
+              <w:right w:val="single" w:sz="4" w:space="0" w:color="000001"/>
+              <w:insideH w:val="single" w:sz="4" w:space="0" w:color="000001"/>
+              <w:insideV w:val="single" w:sz="4" w:space="0" w:color="000001"/>
+            </w:tcBorders>
+            <w:shd w:color="auto" w:fill="auto" w:val="clear"/>
+            <w:tcMar>
+              <w:left w:w="33" w:type="dxa"/>
+            </w:tcMar>
+          </w:tcPr>
+          <w:p>
+            <w:pPr>
+              <w:pStyle w:val="Normal"/>
+              <w:spacing w:before="0" w:after="200"/>
+              <w:jc w:val="both"/>
+              <w:rPr/>
+            </w:pPr>
+            <w:r>
+              <w:rPr>
+                <w:rFonts w:cs="Arial"/>
+              </w:rPr>
+              <w:t xml:space="preserve">Activity principal da aplicação </w:t>
+            </w:r>
+          </w:p>
+        </w:tc>
+      </w:tr>
+      <w:tr>
+        <w:trPr>
+          <w:trHeight w:val="480" w:hRule="atLeast"/>
+        </w:trPr>
+        <w:tc>
+          <w:tcPr>
+            <w:tcW w:w="366" w:type="dxa"/>
+            <w:tcBorders>
+              <w:top w:val="single" w:sz="4" w:space="0" w:color="000001"/>
+              <w:left w:val="single" w:sz="4" w:space="0" w:color="000001"/>
+              <w:bottom w:val="single" w:sz="4" w:space="0" w:color="000001"/>
+              <w:right w:val="single" w:sz="4" w:space="0" w:color="000001"/>
+              <w:insideH w:val="single" w:sz="4" w:space="0" w:color="000001"/>
+              <w:insideV w:val="single" w:sz="4" w:space="0" w:color="000001"/>
+            </w:tcBorders>
+            <w:shd w:color="auto" w:fill="auto" w:val="clear"/>
+          </w:tcPr>
+          <w:p>
+            <w:pPr>
+              <w:pStyle w:val="Normal"/>
+              <w:spacing w:before="0" w:after="200"/>
+              <w:rPr/>
+            </w:pPr>
+            <w:r>
+              <w:rPr>
+                <w:rFonts w:cs="Arial"/>
+                <w:sz w:val="20"/>
+                <w:szCs w:val="20"/>
+              </w:rPr>
+              <w:t>2</w:t>
+            </w:r>
+          </w:p>
+        </w:tc>
+        <w:tc>
+          <w:tcPr>
+            <w:tcW w:w="3186" w:type="dxa"/>
+            <w:tcBorders>
+              <w:top w:val="single" w:sz="4" w:space="0" w:color="000001"/>
+              <w:left w:val="single" w:sz="4" w:space="0" w:color="000001"/>
+              <w:bottom w:val="single" w:sz="4" w:space="0" w:color="000001"/>
+              <w:right w:val="single" w:sz="4" w:space="0" w:color="000001"/>
+              <w:insideH w:val="single" w:sz="4" w:space="0" w:color="000001"/>
+              <w:insideV w:val="single" w:sz="4" w:space="0" w:color="000001"/>
+            </w:tcBorders>
+            <w:shd w:color="auto" w:fill="auto" w:val="clear"/>
+            <w:tcMar>
+              <w:left w:w="33" w:type="dxa"/>
+            </w:tcMar>
+          </w:tcPr>
+          <w:p>
+            <w:pPr>
+              <w:pStyle w:val="Normal"/>
+              <w:spacing w:before="0" w:after="200"/>
+              <w:jc w:val="both"/>
+              <w:rPr>
+                <w:rFonts w:ascii="Arial" w:hAnsi="Arial" w:cs="Arial"/>
+              </w:rPr>
+            </w:pPr>
+            <w:r>
+              <w:rPr>
+                <w:rFonts w:cs="Arial"/>
+              </w:rPr>
+              <w:t>Seleciona uma campanha</w:t>
+            </w:r>
+          </w:p>
+        </w:tc>
+        <w:tc>
+          <w:tcPr>
+            <w:tcW w:w="3182" w:type="dxa"/>
+            <w:tcBorders>
+              <w:top w:val="single" w:sz="4" w:space="0" w:color="000001"/>
+              <w:left w:val="single" w:sz="4" w:space="0" w:color="000001"/>
+              <w:bottom w:val="single" w:sz="4" w:space="0" w:color="000001"/>
+              <w:right w:val="single" w:sz="4" w:space="0" w:color="000001"/>
+              <w:insideH w:val="single" w:sz="4" w:space="0" w:color="000001"/>
+              <w:insideV w:val="single" w:sz="4" w:space="0" w:color="000001"/>
+            </w:tcBorders>
+            <w:shd w:color="auto" w:fill="auto" w:val="clear"/>
+            <w:tcMar>
+              <w:left w:w="33" w:type="dxa"/>
+            </w:tcMar>
+          </w:tcPr>
+          <w:p>
+            <w:pPr>
+              <w:pStyle w:val="Normal"/>
+              <w:spacing w:before="0" w:after="200"/>
+              <w:jc w:val="both"/>
+              <w:rPr>
+                <w:rFonts w:ascii="Arial" w:hAnsi="Arial" w:cs="Arial"/>
+                <w:sz w:val="20"/>
+                <w:szCs w:val="20"/>
+              </w:rPr>
+            </w:pPr>
+            <w:r>
+              <w:rPr>
+                <w:rFonts w:cs="Arial"/>
+                <w:sz w:val="20"/>
+                <w:szCs w:val="20"/>
+              </w:rPr>
+              <w:t>Nome: “São João feliz”</w:t>
+            </w:r>
+          </w:p>
+        </w:tc>
+        <w:tc>
+          <w:tcPr>
+            <w:tcW w:w="3119" w:type="dxa"/>
+            <w:tcBorders>
+              <w:top w:val="single" w:sz="4" w:space="0" w:color="000001"/>
+              <w:left w:val="single" w:sz="4" w:space="0" w:color="000001"/>
+              <w:bottom w:val="single" w:sz="4" w:space="0" w:color="000001"/>
+              <w:right w:val="single" w:sz="4" w:space="0" w:color="000001"/>
+              <w:insideH w:val="single" w:sz="4" w:space="0" w:color="000001"/>
+              <w:insideV w:val="single" w:sz="4" w:space="0" w:color="000001"/>
+            </w:tcBorders>
+            <w:shd w:color="auto" w:fill="auto" w:val="clear"/>
+            <w:tcMar>
+              <w:left w:w="33" w:type="dxa"/>
+            </w:tcMar>
+          </w:tcPr>
+          <w:p>
+            <w:pPr>
+              <w:pStyle w:val="Normal"/>
+              <w:spacing w:before="0" w:after="200"/>
+              <w:jc w:val="both"/>
+              <w:rPr>
+                <w:rFonts w:ascii="Arial" w:hAnsi="Arial" w:cs="Arial"/>
+              </w:rPr>
+            </w:pPr>
+            <w:r>
+              <w:rPr>
+                <w:rFonts w:cs="Arial"/>
+              </w:rPr>
+              <w:t>Mostra tela com detalhes da campanha</w:t>
+            </w:r>
+          </w:p>
+        </w:tc>
+      </w:tr>
+      <w:tr>
+        <w:trPr>
+          <w:trHeight w:val="480" w:hRule="atLeast"/>
+        </w:trPr>
+        <w:tc>
+          <w:tcPr>
+            <w:tcW w:w="366" w:type="dxa"/>
+            <w:tcBorders>
+              <w:top w:val="single" w:sz="4" w:space="0" w:color="000001"/>
+              <w:left w:val="single" w:sz="4" w:space="0" w:color="000001"/>
+              <w:bottom w:val="single" w:sz="4" w:space="0" w:color="000001"/>
+              <w:right w:val="single" w:sz="4" w:space="0" w:color="000001"/>
+              <w:insideH w:val="single" w:sz="4" w:space="0" w:color="000001"/>
+              <w:insideV w:val="single" w:sz="4" w:space="0" w:color="000001"/>
+            </w:tcBorders>
+            <w:shd w:color="auto" w:fill="auto" w:val="clear"/>
+          </w:tcPr>
+          <w:p>
+            <w:pPr>
+              <w:pStyle w:val="Normal"/>
+              <w:spacing w:before="0" w:after="200"/>
+              <w:rPr/>
+            </w:pPr>
+            <w:r>
+              <w:rPr>
+                <w:rFonts w:cs="Arial"/>
+                <w:sz w:val="20"/>
+                <w:szCs w:val="20"/>
+              </w:rPr>
+              <w:t>3</w:t>
+            </w:r>
+          </w:p>
+        </w:tc>
+        <w:tc>
+          <w:tcPr>
+            <w:tcW w:w="3186" w:type="dxa"/>
+            <w:tcBorders>
+              <w:top w:val="single" w:sz="4" w:space="0" w:color="000001"/>
+              <w:left w:val="single" w:sz="4" w:space="0" w:color="000001"/>
+              <w:bottom w:val="single" w:sz="4" w:space="0" w:color="000001"/>
+              <w:right w:val="single" w:sz="4" w:space="0" w:color="000001"/>
+              <w:insideH w:val="single" w:sz="4" w:space="0" w:color="000001"/>
+              <w:insideV w:val="single" w:sz="4" w:space="0" w:color="000001"/>
+            </w:tcBorders>
+            <w:shd w:color="auto" w:fill="auto" w:val="clear"/>
+            <w:tcMar>
+              <w:left w:w="33" w:type="dxa"/>
+            </w:tcMar>
+          </w:tcPr>
+          <w:p>
+            <w:pPr>
+              <w:pStyle w:val="Normal"/>
+              <w:spacing w:before="0" w:after="200"/>
+              <w:jc w:val="both"/>
+              <w:rPr>
+                <w:rFonts w:cs="Arial"/>
+                <w:sz w:val="20"/>
+                <w:szCs w:val="20"/>
+              </w:rPr>
+            </w:pPr>
+            <w:r>
+              <w:rPr>
+                <w:rFonts w:cs="Arial"/>
+                <w:sz w:val="20"/>
+                <w:szCs w:val="20"/>
+              </w:rPr>
+              <w:t>Seleciona um dos itens pedidos na campanha</w:t>
+            </w:r>
+          </w:p>
+        </w:tc>
+        <w:tc>
+          <w:tcPr>
+            <w:tcW w:w="3182" w:type="dxa"/>
+            <w:tcBorders>
+              <w:top w:val="single" w:sz="4" w:space="0" w:color="000001"/>
+              <w:left w:val="single" w:sz="4" w:space="0" w:color="000001"/>
+              <w:bottom w:val="single" w:sz="4" w:space="0" w:color="000001"/>
+              <w:right w:val="single" w:sz="4" w:space="0" w:color="000001"/>
+              <w:insideH w:val="single" w:sz="4" w:space="0" w:color="000001"/>
+              <w:insideV w:val="single" w:sz="4" w:space="0" w:color="000001"/>
+            </w:tcBorders>
+            <w:shd w:color="auto" w:fill="auto" w:val="clear"/>
+            <w:tcMar>
+              <w:left w:w="33" w:type="dxa"/>
+            </w:tcMar>
+          </w:tcPr>
+          <w:p>
+            <w:pPr>
+              <w:pStyle w:val="Normal"/>
+              <w:spacing w:before="0" w:after="200"/>
+              <w:jc w:val="both"/>
+              <w:rPr>
+                <w:rFonts w:cs="Arial"/>
+                <w:sz w:val="20"/>
+                <w:szCs w:val="20"/>
+              </w:rPr>
+            </w:pPr>
+            <w:r>
+              <w:rPr>
+                <w:rFonts w:cs="Arial"/>
+                <w:sz w:val="20"/>
+                <w:szCs w:val="20"/>
+              </w:rPr>
+              <w:t>Nome: Leite</w:t>
+            </w:r>
+          </w:p>
+        </w:tc>
+        <w:tc>
+          <w:tcPr>
+            <w:tcW w:w="3119" w:type="dxa"/>
+            <w:tcBorders>
+              <w:top w:val="single" w:sz="4" w:space="0" w:color="000001"/>
+              <w:left w:val="single" w:sz="4" w:space="0" w:color="000001"/>
+              <w:bottom w:val="single" w:sz="4" w:space="0" w:color="000001"/>
+              <w:right w:val="single" w:sz="4" w:space="0" w:color="000001"/>
+              <w:insideH w:val="single" w:sz="4" w:space="0" w:color="000001"/>
+              <w:insideV w:val="single" w:sz="4" w:space="0" w:color="000001"/>
+            </w:tcBorders>
+            <w:shd w:color="auto" w:fill="auto" w:val="clear"/>
+            <w:tcMar>
+              <w:left w:w="33" w:type="dxa"/>
+            </w:tcMar>
+          </w:tcPr>
+          <w:p>
+            <w:pPr>
+              <w:pStyle w:val="Normal"/>
+              <w:spacing w:before="0" w:after="200"/>
+              <w:jc w:val="both"/>
+              <w:rPr>
+                <w:rFonts w:cs="Arial"/>
+                <w:sz w:val="20"/>
+                <w:szCs w:val="20"/>
+              </w:rPr>
+            </w:pPr>
+            <w:r>
+              <w:rPr>
+                <w:rFonts w:cs="Arial"/>
+                <w:sz w:val="20"/>
+                <w:szCs w:val="20"/>
+              </w:rPr>
+              <w:t>Mostra primeira tela de doação</w:t>
+            </w:r>
+          </w:p>
+        </w:tc>
+      </w:tr>
+      <w:tr>
+        <w:trPr>
+          <w:trHeight w:val="480" w:hRule="atLeast"/>
+        </w:trPr>
+        <w:tc>
+          <w:tcPr>
+            <w:tcW w:w="366" w:type="dxa"/>
+            <w:tcBorders>
+              <w:left w:val="single" w:sz="4" w:space="0" w:color="000001"/>
+              <w:bottom w:val="single" w:sz="4" w:space="0" w:color="000001"/>
+              <w:right w:val="single" w:sz="4" w:space="0" w:color="000001"/>
+              <w:insideH w:val="single" w:sz="4" w:space="0" w:color="000001"/>
+              <w:insideV w:val="single" w:sz="4" w:space="0" w:color="000001"/>
+            </w:tcBorders>
+            <w:shd w:color="auto" w:fill="auto" w:val="clear"/>
+          </w:tcPr>
+          <w:p>
+            <w:pPr>
+              <w:pStyle w:val="Normal"/>
+              <w:spacing w:before="0" w:after="200"/>
+              <w:rPr/>
+            </w:pPr>
+            <w:r>
+              <w:rPr/>
+              <w:t>4</w:t>
+            </w:r>
+          </w:p>
+        </w:tc>
+        <w:tc>
+          <w:tcPr>
+            <w:tcW w:w="3186" w:type="dxa"/>
+            <w:tcBorders>
+              <w:left w:val="single" w:sz="4" w:space="0" w:color="000001"/>
+              <w:bottom w:val="single" w:sz="4" w:space="0" w:color="000001"/>
+              <w:right w:val="single" w:sz="4" w:space="0" w:color="000001"/>
+              <w:insideH w:val="single" w:sz="4" w:space="0" w:color="000001"/>
+              <w:insideV w:val="single" w:sz="4" w:space="0" w:color="000001"/>
+            </w:tcBorders>
+            <w:shd w:color="auto" w:fill="auto" w:val="clear"/>
+            <w:tcMar>
+              <w:left w:w="33" w:type="dxa"/>
+            </w:tcMar>
+          </w:tcPr>
+          <w:p>
+            <w:pPr>
+              <w:pStyle w:val="Normal"/>
+              <w:spacing w:before="0" w:after="200"/>
+              <w:jc w:val="both"/>
+              <w:rPr>
+                <w:rFonts w:cs="Arial"/>
+                <w:sz w:val="20"/>
+                <w:szCs w:val="20"/>
+              </w:rPr>
+            </w:pPr>
+            <w:r>
+              <w:rPr>
+                <w:rFonts w:cs="Arial"/>
+                <w:sz w:val="20"/>
+                <w:szCs w:val="20"/>
+              </w:rPr>
+              <w:t>Informa dados da doação</w:t>
+            </w:r>
+          </w:p>
+        </w:tc>
+        <w:tc>
+          <w:tcPr>
+            <w:tcW w:w="3182" w:type="dxa"/>
+            <w:tcBorders>
+              <w:left w:val="single" w:sz="4" w:space="0" w:color="000001"/>
+              <w:bottom w:val="single" w:sz="4" w:space="0" w:color="000001"/>
+              <w:right w:val="single" w:sz="4" w:space="0" w:color="000001"/>
+              <w:insideH w:val="single" w:sz="4" w:space="0" w:color="000001"/>
+              <w:insideV w:val="single" w:sz="4" w:space="0" w:color="000001"/>
+            </w:tcBorders>
+            <w:shd w:color="auto" w:fill="auto" w:val="clear"/>
+            <w:tcMar>
+              <w:left w:w="33" w:type="dxa"/>
+            </w:tcMar>
+          </w:tcPr>
+          <w:p>
+            <w:pPr>
+              <w:pStyle w:val="Normal"/>
+              <w:spacing w:before="0" w:after="200"/>
+              <w:jc w:val="both"/>
+              <w:rPr>
+                <w:rFonts w:cs="Arial"/>
+                <w:sz w:val="20"/>
+                <w:szCs w:val="20"/>
+              </w:rPr>
+            </w:pPr>
+            <w:r>
+              <w:rPr>
+                <w:rFonts w:cs="Arial"/>
+                <w:sz w:val="20"/>
+                <w:szCs w:val="20"/>
+              </w:rPr>
+              <w:t>Nome: ‘Roupas usadas’</w:t>
+            </w:r>
+          </w:p>
+          <w:p>
+            <w:pPr>
+              <w:pStyle w:val="Normal"/>
+              <w:spacing w:before="0" w:after="200"/>
+              <w:jc w:val="both"/>
+              <w:rPr>
+                <w:rFonts w:cs="Arial"/>
+                <w:sz w:val="20"/>
+                <w:szCs w:val="20"/>
+              </w:rPr>
+            </w:pPr>
+            <w:r>
+              <w:rPr>
+                <w:rFonts w:cs="Arial"/>
+                <w:sz w:val="20"/>
+                <w:szCs w:val="20"/>
+              </w:rPr>
+              <w:t>Descrição: ‘calças e camisetas’</w:t>
+            </w:r>
+          </w:p>
+          <w:p>
+            <w:pPr>
+              <w:pStyle w:val="Normal"/>
+              <w:spacing w:before="0" w:after="200"/>
+              <w:jc w:val="both"/>
+              <w:rPr>
+                <w:rFonts w:cs="Arial"/>
+                <w:sz w:val="20"/>
+                <w:szCs w:val="20"/>
+              </w:rPr>
+            </w:pPr>
+            <w:r>
+              <w:rPr>
+                <w:rFonts w:cs="Arial"/>
+                <w:sz w:val="20"/>
+                <w:szCs w:val="20"/>
+              </w:rPr>
+              <w:t>Quantidade: 2</w:t>
+            </w:r>
+          </w:p>
+          <w:p>
+            <w:pPr>
+              <w:pStyle w:val="Normal"/>
+              <w:spacing w:before="0" w:after="200"/>
+              <w:jc w:val="both"/>
+              <w:rPr>
+                <w:rFonts w:cs="Arial"/>
+                <w:sz w:val="20"/>
+                <w:szCs w:val="20"/>
+              </w:rPr>
+            </w:pPr>
+            <w:r>
+              <w:rPr>
+                <w:rFonts w:cs="Arial"/>
+                <w:sz w:val="20"/>
+                <w:szCs w:val="20"/>
+              </w:rPr>
+              <w:t>Endereco: Av coronel joão santa cruz, 288, centro, monteiro, pb</w:t>
+            </w:r>
+          </w:p>
+          <w:p>
+            <w:pPr>
+              <w:pStyle w:val="Normal"/>
+              <w:spacing w:before="0" w:after="200"/>
+              <w:jc w:val="both"/>
+              <w:rPr>
+                <w:rFonts w:cs="Arial"/>
+                <w:sz w:val="20"/>
+                <w:szCs w:val="20"/>
+              </w:rPr>
+            </w:pPr>
+            <w:r>
+              <w:rPr>
+                <w:rFonts w:cs="Arial"/>
+                <w:sz w:val="20"/>
+                <w:szCs w:val="20"/>
+              </w:rPr>
+              <w:t>Horário disponíveis: NULL</w:t>
+            </w:r>
+          </w:p>
+        </w:tc>
+        <w:tc>
+          <w:tcPr>
+            <w:tcW w:w="3119" w:type="dxa"/>
+            <w:tcBorders>
+              <w:left w:val="single" w:sz="4" w:space="0" w:color="000001"/>
+              <w:bottom w:val="single" w:sz="4" w:space="0" w:color="000001"/>
+              <w:right w:val="single" w:sz="4" w:space="0" w:color="000001"/>
+              <w:insideH w:val="single" w:sz="4" w:space="0" w:color="000001"/>
+              <w:insideV w:val="single" w:sz="4" w:space="0" w:color="000001"/>
+            </w:tcBorders>
+            <w:shd w:color="auto" w:fill="auto" w:val="clear"/>
+            <w:tcMar>
+              <w:left w:w="33" w:type="dxa"/>
+            </w:tcMar>
+          </w:tcPr>
+          <w:p>
+            <w:pPr>
+              <w:pStyle w:val="Normal"/>
+              <w:spacing w:before="0" w:after="200"/>
+              <w:jc w:val="both"/>
+              <w:rPr>
+                <w:rFonts w:cs="Arial"/>
+                <w:sz w:val="20"/>
+                <w:szCs w:val="20"/>
+              </w:rPr>
+            </w:pPr>
+            <w:r>
+              <w:rPr>
+                <w:rFonts w:cs="Arial"/>
+                <w:sz w:val="20"/>
+                <w:szCs w:val="20"/>
+              </w:rPr>
+              <w:t>Mostra mensagem informando que pelo menos um horário deve ser informado</w:t>
+            </w:r>
+          </w:p>
+        </w:tc>
+      </w:tr>
+    </w:tbl>
+    <w:p>
+      <w:pPr>
+        <w:pStyle w:val="Normal"/>
+        <w:rPr/>
+      </w:pPr>
+      <w:r>
+        <w:rPr/>
+      </w:r>
+    </w:p>
+    <w:p>
+      <w:pPr>
+        <w:pStyle w:val="Normal"/>
+        <w:rPr/>
+      </w:pPr>
+      <w:r>
+        <w:rPr/>
+      </w:r>
+    </w:p>
+    <w:tbl>
+      <w:tblPr>
+        <w:tblStyle w:val="631"/>
+        <w:tblW w:w="9853" w:type="dxa"/>
+        <w:jc w:val="left"/>
+        <w:tblInd w:w="-180" w:type="dxa"/>
+        <w:tblBorders>
+          <w:top w:val="single" w:sz="4" w:space="0" w:color="000001"/>
+          <w:left w:val="single" w:sz="4" w:space="0" w:color="000001"/>
+          <w:bottom w:val="single" w:sz="4" w:space="0" w:color="000001"/>
+          <w:right w:val="single" w:sz="4" w:space="0" w:color="000001"/>
+          <w:insideH w:val="single" w:sz="4" w:space="0" w:color="000001"/>
+          <w:insideV w:val="single" w:sz="4" w:space="0" w:color="000001"/>
+        </w:tblBorders>
+        <w:tblCellMar>
+          <w:top w:w="0" w:type="dxa"/>
+          <w:left w:w="38" w:type="dxa"/>
+          <w:bottom w:w="0" w:type="dxa"/>
+          <w:right w:w="108" w:type="dxa"/>
+        </w:tblCellMar>
+      </w:tblPr>
+      <w:tblGrid>
+        <w:gridCol w:w="366"/>
+        <w:gridCol w:w="3186"/>
+        <w:gridCol w:w="3182"/>
+        <w:gridCol w:w="3119"/>
+      </w:tblGrid>
+      <w:tr>
+        <w:trPr/>
+        <w:tc>
+          <w:tcPr>
+            <w:tcW w:w="9853" w:type="dxa"/>
+            <w:gridSpan w:val="4"/>
+            <w:tcBorders>
+              <w:top w:val="single" w:sz="4" w:space="0" w:color="000001"/>
+              <w:left w:val="single" w:sz="4" w:space="0" w:color="000001"/>
+              <w:bottom w:val="single" w:sz="4" w:space="0" w:color="000001"/>
+              <w:right w:val="single" w:sz="4" w:space="0" w:color="000001"/>
+              <w:insideH w:val="single" w:sz="4" w:space="0" w:color="000001"/>
+              <w:insideV w:val="single" w:sz="4" w:space="0" w:color="000001"/>
+            </w:tcBorders>
+            <w:shd w:color="auto" w:fill="000000" w:val="clear"/>
+            <w:tcMar>
+              <w:left w:w="38" w:type="dxa"/>
+            </w:tcMar>
+          </w:tcPr>
+          <w:p>
+            <w:pPr>
+              <w:pStyle w:val="Normal"/>
+              <w:spacing w:before="0" w:after="200"/>
+              <w:jc w:val="center"/>
+              <w:rPr/>
+            </w:pPr>
+            <w:r>
+              <w:rPr>
+                <w:rFonts w:cs="Arial"/>
+                <w:b/>
+                <w:color w:val="FFFFFF"/>
+                <w:sz w:val="16"/>
+                <w:szCs w:val="16"/>
+              </w:rPr>
+              <w:t>TEM 0</w:t>
+            </w:r>
+            <w:r>
+              <w:rPr>
+                <w:rFonts w:cs="Arial"/>
+                <w:b/>
+                <w:color w:val="FFFFFF"/>
+                <w:sz w:val="16"/>
+                <w:szCs w:val="16"/>
+              </w:rPr>
+              <w:t>4</w:t>
+            </w:r>
+            <w:r>
+              <w:rPr>
+                <w:rFonts w:cs="Arial"/>
+                <w:b/>
+                <w:color w:val="FFFFFF"/>
+                <w:sz w:val="16"/>
+                <w:szCs w:val="16"/>
+              </w:rPr>
+              <w:t xml:space="preserve"> – DO</w:t>
+            </w:r>
+            <w:r>
+              <w:rPr>
+                <w:rFonts w:cs="Arial"/>
+                <w:b/>
+                <w:color w:val="FFFFFF"/>
+                <w:sz w:val="16"/>
+                <w:szCs w:val="16"/>
+              </w:rPr>
+              <w:t>A</w:t>
+            </w:r>
+            <w:r>
+              <w:rPr>
+                <w:rFonts w:cs="Arial"/>
+                <w:b/>
+                <w:color w:val="FFFFFF"/>
+                <w:sz w:val="16"/>
+                <w:szCs w:val="16"/>
+              </w:rPr>
+              <w:t xml:space="preserve">R PARA UMA CAMPANHA </w:t>
+            </w:r>
+            <w:r>
+              <w:rPr>
+                <w:rFonts w:cs="Arial"/>
+                <w:b/>
+                <w:color w:val="FFFFFF"/>
+                <w:sz w:val="16"/>
+                <w:szCs w:val="16"/>
+              </w:rPr>
+              <w:t>SEM INFORMAR ENDEREÇO</w:t>
+            </w:r>
+          </w:p>
+        </w:tc>
+      </w:tr>
+      <w:tr>
+        <w:trPr/>
+        <w:tc>
+          <w:tcPr>
+            <w:tcW w:w="366" w:type="dxa"/>
+            <w:tcBorders>
+              <w:top w:val="single" w:sz="4" w:space="0" w:color="000001"/>
+              <w:left w:val="single" w:sz="4" w:space="0" w:color="000001"/>
+              <w:bottom w:val="single" w:sz="4" w:space="0" w:color="000001"/>
+              <w:right w:val="single" w:sz="4" w:space="0" w:color="000001"/>
+              <w:insideH w:val="single" w:sz="4" w:space="0" w:color="000001"/>
+              <w:insideV w:val="single" w:sz="4" w:space="0" w:color="000001"/>
+            </w:tcBorders>
+            <w:shd w:color="auto" w:fill="BFBFBF" w:val="clear"/>
+          </w:tcPr>
+          <w:p>
+            <w:pPr>
+              <w:pStyle w:val="Normal"/>
+              <w:spacing w:before="0" w:after="200"/>
+              <w:rPr/>
+            </w:pPr>
+            <w:r>
+              <w:rPr>
+                <w:rFonts w:cs="Arial"/>
+                <w:b/>
+                <w:sz w:val="16"/>
+                <w:szCs w:val="16"/>
+              </w:rPr>
+              <w:t xml:space="preserve"># </w:t>
+            </w:r>
+          </w:p>
+        </w:tc>
+        <w:tc>
+          <w:tcPr>
+            <w:tcW w:w="3186" w:type="dxa"/>
+            <w:tcBorders>
+              <w:top w:val="single" w:sz="4" w:space="0" w:color="000001"/>
+              <w:left w:val="single" w:sz="4" w:space="0" w:color="000001"/>
+              <w:bottom w:val="single" w:sz="4" w:space="0" w:color="000001"/>
+              <w:right w:val="single" w:sz="4" w:space="0" w:color="000001"/>
+              <w:insideH w:val="single" w:sz="4" w:space="0" w:color="000001"/>
+              <w:insideV w:val="single" w:sz="4" w:space="0" w:color="000001"/>
+            </w:tcBorders>
+            <w:shd w:color="auto" w:fill="BFBFBF" w:val="clear"/>
+            <w:tcMar>
+              <w:left w:w="33" w:type="dxa"/>
+            </w:tcMar>
+          </w:tcPr>
+          <w:p>
+            <w:pPr>
+              <w:pStyle w:val="Normal"/>
+              <w:spacing w:before="0" w:after="200"/>
+              <w:rPr/>
+            </w:pPr>
+            <w:r>
+              <w:rPr>
+                <w:rFonts w:cs="Arial"/>
+                <w:b/>
+                <w:sz w:val="16"/>
+                <w:szCs w:val="16"/>
+              </w:rPr>
+              <w:t>DESCRIÇÃO DA SITUAÇÃO</w:t>
+            </w:r>
+          </w:p>
+        </w:tc>
+        <w:tc>
+          <w:tcPr>
+            <w:tcW w:w="3182" w:type="dxa"/>
+            <w:tcBorders>
+              <w:top w:val="single" w:sz="4" w:space="0" w:color="000001"/>
+              <w:left w:val="single" w:sz="4" w:space="0" w:color="000001"/>
+              <w:bottom w:val="single" w:sz="4" w:space="0" w:color="000001"/>
+              <w:right w:val="single" w:sz="4" w:space="0" w:color="000001"/>
+              <w:insideH w:val="single" w:sz="4" w:space="0" w:color="000001"/>
+              <w:insideV w:val="single" w:sz="4" w:space="0" w:color="000001"/>
+            </w:tcBorders>
+            <w:shd w:color="auto" w:fill="BFBFBF" w:val="clear"/>
+            <w:tcMar>
+              <w:left w:w="33" w:type="dxa"/>
+            </w:tcMar>
+          </w:tcPr>
+          <w:p>
+            <w:pPr>
+              <w:pStyle w:val="Normal"/>
+              <w:spacing w:before="0" w:after="200"/>
+              <w:rPr/>
+            </w:pPr>
+            <w:r>
+              <w:rPr>
+                <w:rFonts w:cs="Arial"/>
+                <w:b/>
+                <w:sz w:val="16"/>
+                <w:szCs w:val="16"/>
+              </w:rPr>
+              <w:t>ENTRADAS PARA A SITUAÇÃO</w:t>
+            </w:r>
+          </w:p>
+        </w:tc>
+        <w:tc>
+          <w:tcPr>
+            <w:tcW w:w="3119" w:type="dxa"/>
+            <w:tcBorders>
+              <w:top w:val="single" w:sz="4" w:space="0" w:color="000001"/>
+              <w:left w:val="single" w:sz="4" w:space="0" w:color="000001"/>
+              <w:bottom w:val="single" w:sz="4" w:space="0" w:color="000001"/>
+              <w:right w:val="single" w:sz="4" w:space="0" w:color="000001"/>
+              <w:insideH w:val="single" w:sz="4" w:space="0" w:color="000001"/>
+              <w:insideV w:val="single" w:sz="4" w:space="0" w:color="000001"/>
+            </w:tcBorders>
+            <w:shd w:color="auto" w:fill="BFBFBF" w:val="clear"/>
+            <w:tcMar>
+              <w:left w:w="33" w:type="dxa"/>
+            </w:tcMar>
+          </w:tcPr>
+          <w:p>
+            <w:pPr>
+              <w:pStyle w:val="Normal"/>
+              <w:spacing w:before="0" w:after="200"/>
+              <w:rPr/>
+            </w:pPr>
+            <w:r>
+              <w:rPr>
+                <w:rFonts w:cs="Arial"/>
+                <w:b/>
+                <w:sz w:val="16"/>
+                <w:szCs w:val="16"/>
+              </w:rPr>
+              <w:t>RESULTADO</w:t>
+            </w:r>
+          </w:p>
+        </w:tc>
+      </w:tr>
+      <w:tr>
+        <w:trPr>
+          <w:trHeight w:val="480" w:hRule="atLeast"/>
+        </w:trPr>
+        <w:tc>
+          <w:tcPr>
+            <w:tcW w:w="366" w:type="dxa"/>
+            <w:tcBorders>
+              <w:top w:val="single" w:sz="4" w:space="0" w:color="000001"/>
+              <w:left w:val="single" w:sz="4" w:space="0" w:color="000001"/>
+              <w:bottom w:val="single" w:sz="4" w:space="0" w:color="000001"/>
+              <w:right w:val="single" w:sz="4" w:space="0" w:color="000001"/>
+              <w:insideH w:val="single" w:sz="4" w:space="0" w:color="000001"/>
+              <w:insideV w:val="single" w:sz="4" w:space="0" w:color="000001"/>
+            </w:tcBorders>
+            <w:shd w:color="auto" w:fill="auto" w:val="clear"/>
+          </w:tcPr>
+          <w:p>
+            <w:pPr>
+              <w:pStyle w:val="Normal"/>
+              <w:spacing w:before="0" w:after="200"/>
+              <w:rPr/>
+            </w:pPr>
+            <w:r>
+              <w:rPr>
+                <w:rFonts w:cs="Arial"/>
+                <w:sz w:val="20"/>
+                <w:szCs w:val="20"/>
+              </w:rPr>
+              <w:t>1</w:t>
+            </w:r>
+          </w:p>
+        </w:tc>
+        <w:tc>
+          <w:tcPr>
+            <w:tcW w:w="3186" w:type="dxa"/>
+            <w:tcBorders>
+              <w:top w:val="single" w:sz="4" w:space="0" w:color="000001"/>
+              <w:left w:val="single" w:sz="4" w:space="0" w:color="000001"/>
+              <w:bottom w:val="single" w:sz="4" w:space="0" w:color="000001"/>
+              <w:right w:val="single" w:sz="4" w:space="0" w:color="000001"/>
+              <w:insideH w:val="single" w:sz="4" w:space="0" w:color="000001"/>
+              <w:insideV w:val="single" w:sz="4" w:space="0" w:color="000001"/>
+            </w:tcBorders>
+            <w:shd w:color="auto" w:fill="auto" w:val="clear"/>
+            <w:tcMar>
+              <w:left w:w="33" w:type="dxa"/>
+            </w:tcMar>
+          </w:tcPr>
+          <w:p>
+            <w:pPr>
+              <w:pStyle w:val="Normal"/>
+              <w:spacing w:before="0" w:after="200"/>
+              <w:jc w:val="both"/>
+              <w:rPr/>
+            </w:pPr>
+            <w:r>
+              <w:rPr>
+                <w:rFonts w:cs="Arial"/>
+              </w:rPr>
+              <w:t>Entra na aplicação</w:t>
+            </w:r>
+          </w:p>
+        </w:tc>
+        <w:tc>
+          <w:tcPr>
+            <w:tcW w:w="3182" w:type="dxa"/>
+            <w:tcBorders>
+              <w:top w:val="single" w:sz="4" w:space="0" w:color="000001"/>
+              <w:left w:val="single" w:sz="4" w:space="0" w:color="000001"/>
+              <w:bottom w:val="single" w:sz="4" w:space="0" w:color="000001"/>
+              <w:right w:val="single" w:sz="4" w:space="0" w:color="000001"/>
+              <w:insideH w:val="single" w:sz="4" w:space="0" w:color="000001"/>
+              <w:insideV w:val="single" w:sz="4" w:space="0" w:color="000001"/>
+            </w:tcBorders>
+            <w:shd w:color="auto" w:fill="auto" w:val="clear"/>
+            <w:tcMar>
+              <w:left w:w="33" w:type="dxa"/>
+            </w:tcMar>
+          </w:tcPr>
+          <w:p>
+            <w:pPr>
+              <w:pStyle w:val="Normal"/>
+              <w:spacing w:before="0" w:after="200"/>
+              <w:jc w:val="both"/>
+              <w:rPr/>
+            </w:pPr>
+            <w:r>
+              <w:rPr>
+                <w:rFonts w:cs="Arial"/>
+                <w:sz w:val="20"/>
+                <w:szCs w:val="20"/>
+              </w:rPr>
+              <w:t>Login: “doador1”</w:t>
+            </w:r>
+          </w:p>
+          <w:p>
+            <w:pPr>
+              <w:pStyle w:val="Normal"/>
+              <w:spacing w:before="0" w:after="200"/>
+              <w:jc w:val="both"/>
+              <w:rPr/>
+            </w:pPr>
+            <w:r>
+              <w:rPr>
+                <w:rFonts w:cs="Arial"/>
+                <w:sz w:val="20"/>
+                <w:szCs w:val="20"/>
+              </w:rPr>
+              <w:t>Senha: “doador”</w:t>
+            </w:r>
+          </w:p>
+        </w:tc>
+        <w:tc>
+          <w:tcPr>
+            <w:tcW w:w="3119" w:type="dxa"/>
+            <w:tcBorders>
+              <w:top w:val="single" w:sz="4" w:space="0" w:color="000001"/>
+              <w:left w:val="single" w:sz="4" w:space="0" w:color="000001"/>
+              <w:bottom w:val="single" w:sz="4" w:space="0" w:color="000001"/>
+              <w:right w:val="single" w:sz="4" w:space="0" w:color="000001"/>
+              <w:insideH w:val="single" w:sz="4" w:space="0" w:color="000001"/>
+              <w:insideV w:val="single" w:sz="4" w:space="0" w:color="000001"/>
+            </w:tcBorders>
+            <w:shd w:color="auto" w:fill="auto" w:val="clear"/>
+            <w:tcMar>
+              <w:left w:w="33" w:type="dxa"/>
+            </w:tcMar>
+          </w:tcPr>
+          <w:p>
+            <w:pPr>
+              <w:pStyle w:val="Normal"/>
+              <w:spacing w:before="0" w:after="200"/>
+              <w:jc w:val="both"/>
+              <w:rPr/>
+            </w:pPr>
+            <w:r>
+              <w:rPr>
+                <w:rFonts w:cs="Arial"/>
+              </w:rPr>
+              <w:t xml:space="preserve">Activity principal da aplicação </w:t>
+            </w:r>
+          </w:p>
+        </w:tc>
+      </w:tr>
+      <w:tr>
+        <w:trPr>
+          <w:trHeight w:val="480" w:hRule="atLeast"/>
+        </w:trPr>
+        <w:tc>
+          <w:tcPr>
+            <w:tcW w:w="366" w:type="dxa"/>
+            <w:tcBorders>
+              <w:top w:val="single" w:sz="4" w:space="0" w:color="000001"/>
+              <w:left w:val="single" w:sz="4" w:space="0" w:color="000001"/>
+              <w:bottom w:val="single" w:sz="4" w:space="0" w:color="000001"/>
+              <w:right w:val="single" w:sz="4" w:space="0" w:color="000001"/>
+              <w:insideH w:val="single" w:sz="4" w:space="0" w:color="000001"/>
+              <w:insideV w:val="single" w:sz="4" w:space="0" w:color="000001"/>
+            </w:tcBorders>
+            <w:shd w:color="auto" w:fill="auto" w:val="clear"/>
+          </w:tcPr>
+          <w:p>
+            <w:pPr>
+              <w:pStyle w:val="Normal"/>
+              <w:spacing w:before="0" w:after="200"/>
+              <w:rPr/>
+            </w:pPr>
+            <w:r>
+              <w:rPr>
+                <w:rFonts w:cs="Arial"/>
+                <w:sz w:val="20"/>
+                <w:szCs w:val="20"/>
+              </w:rPr>
+              <w:t>2</w:t>
+            </w:r>
+          </w:p>
+        </w:tc>
+        <w:tc>
+          <w:tcPr>
+            <w:tcW w:w="3186" w:type="dxa"/>
+            <w:tcBorders>
+              <w:top w:val="single" w:sz="4" w:space="0" w:color="000001"/>
+              <w:left w:val="single" w:sz="4" w:space="0" w:color="000001"/>
+              <w:bottom w:val="single" w:sz="4" w:space="0" w:color="000001"/>
+              <w:right w:val="single" w:sz="4" w:space="0" w:color="000001"/>
+              <w:insideH w:val="single" w:sz="4" w:space="0" w:color="000001"/>
+              <w:insideV w:val="single" w:sz="4" w:space="0" w:color="000001"/>
+            </w:tcBorders>
+            <w:shd w:color="auto" w:fill="auto" w:val="clear"/>
+            <w:tcMar>
+              <w:left w:w="33" w:type="dxa"/>
+            </w:tcMar>
+          </w:tcPr>
+          <w:p>
+            <w:pPr>
+              <w:pStyle w:val="Normal"/>
+              <w:spacing w:before="0" w:after="200"/>
+              <w:jc w:val="both"/>
+              <w:rPr>
+                <w:rFonts w:ascii="Arial" w:hAnsi="Arial" w:cs="Arial"/>
+              </w:rPr>
+            </w:pPr>
+            <w:r>
+              <w:rPr>
+                <w:rFonts w:cs="Arial"/>
+              </w:rPr>
+              <w:t>Seleciona uma campanha</w:t>
+            </w:r>
+          </w:p>
+        </w:tc>
+        <w:tc>
+          <w:tcPr>
+            <w:tcW w:w="3182" w:type="dxa"/>
+            <w:tcBorders>
+              <w:top w:val="single" w:sz="4" w:space="0" w:color="000001"/>
+              <w:left w:val="single" w:sz="4" w:space="0" w:color="000001"/>
+              <w:bottom w:val="single" w:sz="4" w:space="0" w:color="000001"/>
+              <w:right w:val="single" w:sz="4" w:space="0" w:color="000001"/>
+              <w:insideH w:val="single" w:sz="4" w:space="0" w:color="000001"/>
+              <w:insideV w:val="single" w:sz="4" w:space="0" w:color="000001"/>
+            </w:tcBorders>
+            <w:shd w:color="auto" w:fill="auto" w:val="clear"/>
+            <w:tcMar>
+              <w:left w:w="33" w:type="dxa"/>
+            </w:tcMar>
+          </w:tcPr>
+          <w:p>
+            <w:pPr>
+              <w:pStyle w:val="Normal"/>
+              <w:spacing w:before="0" w:after="200"/>
+              <w:jc w:val="both"/>
+              <w:rPr>
+                <w:rFonts w:ascii="Arial" w:hAnsi="Arial" w:cs="Arial"/>
+                <w:sz w:val="20"/>
+                <w:szCs w:val="20"/>
+              </w:rPr>
+            </w:pPr>
+            <w:r>
+              <w:rPr>
+                <w:rFonts w:cs="Arial"/>
+                <w:sz w:val="20"/>
+                <w:szCs w:val="20"/>
+              </w:rPr>
+              <w:t>Nome: “São João feliz”</w:t>
+            </w:r>
+          </w:p>
+        </w:tc>
+        <w:tc>
+          <w:tcPr>
+            <w:tcW w:w="3119" w:type="dxa"/>
+            <w:tcBorders>
+              <w:top w:val="single" w:sz="4" w:space="0" w:color="000001"/>
+              <w:left w:val="single" w:sz="4" w:space="0" w:color="000001"/>
+              <w:bottom w:val="single" w:sz="4" w:space="0" w:color="000001"/>
+              <w:right w:val="single" w:sz="4" w:space="0" w:color="000001"/>
+              <w:insideH w:val="single" w:sz="4" w:space="0" w:color="000001"/>
+              <w:insideV w:val="single" w:sz="4" w:space="0" w:color="000001"/>
+            </w:tcBorders>
+            <w:shd w:color="auto" w:fill="auto" w:val="clear"/>
+            <w:tcMar>
+              <w:left w:w="33" w:type="dxa"/>
+            </w:tcMar>
+          </w:tcPr>
+          <w:p>
+            <w:pPr>
+              <w:pStyle w:val="Normal"/>
+              <w:spacing w:before="0" w:after="200"/>
+              <w:jc w:val="both"/>
+              <w:rPr>
+                <w:rFonts w:ascii="Arial" w:hAnsi="Arial" w:cs="Arial"/>
+              </w:rPr>
+            </w:pPr>
+            <w:r>
+              <w:rPr>
+                <w:rFonts w:cs="Arial"/>
+              </w:rPr>
+              <w:t>Mostra tela com detalhes da campanha</w:t>
+            </w:r>
+          </w:p>
+        </w:tc>
+      </w:tr>
+      <w:tr>
+        <w:trPr>
+          <w:trHeight w:val="480" w:hRule="atLeast"/>
+        </w:trPr>
+        <w:tc>
+          <w:tcPr>
+            <w:tcW w:w="366" w:type="dxa"/>
+            <w:tcBorders>
+              <w:top w:val="single" w:sz="4" w:space="0" w:color="000001"/>
+              <w:left w:val="single" w:sz="4" w:space="0" w:color="000001"/>
+              <w:bottom w:val="single" w:sz="4" w:space="0" w:color="000001"/>
+              <w:right w:val="single" w:sz="4" w:space="0" w:color="000001"/>
+              <w:insideH w:val="single" w:sz="4" w:space="0" w:color="000001"/>
+              <w:insideV w:val="single" w:sz="4" w:space="0" w:color="000001"/>
+            </w:tcBorders>
+            <w:shd w:color="auto" w:fill="auto" w:val="clear"/>
+          </w:tcPr>
+          <w:p>
+            <w:pPr>
+              <w:pStyle w:val="Normal"/>
+              <w:spacing w:before="0" w:after="200"/>
+              <w:rPr/>
+            </w:pPr>
+            <w:r>
+              <w:rPr>
+                <w:rFonts w:cs="Arial"/>
+                <w:sz w:val="20"/>
+                <w:szCs w:val="20"/>
+              </w:rPr>
+              <w:t>3</w:t>
+            </w:r>
+          </w:p>
+        </w:tc>
+        <w:tc>
+          <w:tcPr>
+            <w:tcW w:w="3186" w:type="dxa"/>
+            <w:tcBorders>
+              <w:top w:val="single" w:sz="4" w:space="0" w:color="000001"/>
+              <w:left w:val="single" w:sz="4" w:space="0" w:color="000001"/>
+              <w:bottom w:val="single" w:sz="4" w:space="0" w:color="000001"/>
+              <w:right w:val="single" w:sz="4" w:space="0" w:color="000001"/>
+              <w:insideH w:val="single" w:sz="4" w:space="0" w:color="000001"/>
+              <w:insideV w:val="single" w:sz="4" w:space="0" w:color="000001"/>
+            </w:tcBorders>
+            <w:shd w:color="auto" w:fill="auto" w:val="clear"/>
+            <w:tcMar>
+              <w:left w:w="33" w:type="dxa"/>
+            </w:tcMar>
+          </w:tcPr>
+          <w:p>
+            <w:pPr>
+              <w:pStyle w:val="Normal"/>
+              <w:spacing w:before="0" w:after="200"/>
+              <w:jc w:val="both"/>
+              <w:rPr>
+                <w:rFonts w:cs="Arial"/>
+                <w:sz w:val="20"/>
+                <w:szCs w:val="20"/>
+              </w:rPr>
+            </w:pPr>
+            <w:r>
+              <w:rPr>
+                <w:rFonts w:cs="Arial"/>
+                <w:sz w:val="20"/>
+                <w:szCs w:val="20"/>
+              </w:rPr>
+              <w:t>Seleciona um dos itens pedidos na campanha</w:t>
+            </w:r>
+          </w:p>
+        </w:tc>
+        <w:tc>
+          <w:tcPr>
+            <w:tcW w:w="3182" w:type="dxa"/>
+            <w:tcBorders>
+              <w:top w:val="single" w:sz="4" w:space="0" w:color="000001"/>
+              <w:left w:val="single" w:sz="4" w:space="0" w:color="000001"/>
+              <w:bottom w:val="single" w:sz="4" w:space="0" w:color="000001"/>
+              <w:right w:val="single" w:sz="4" w:space="0" w:color="000001"/>
+              <w:insideH w:val="single" w:sz="4" w:space="0" w:color="000001"/>
+              <w:insideV w:val="single" w:sz="4" w:space="0" w:color="000001"/>
+            </w:tcBorders>
+            <w:shd w:color="auto" w:fill="auto" w:val="clear"/>
+            <w:tcMar>
+              <w:left w:w="33" w:type="dxa"/>
+            </w:tcMar>
+          </w:tcPr>
+          <w:p>
+            <w:pPr>
+              <w:pStyle w:val="Normal"/>
+              <w:spacing w:before="0" w:after="200"/>
+              <w:jc w:val="both"/>
+              <w:rPr>
+                <w:rFonts w:cs="Arial"/>
+                <w:sz w:val="20"/>
+                <w:szCs w:val="20"/>
+              </w:rPr>
+            </w:pPr>
+            <w:r>
+              <w:rPr>
+                <w:rFonts w:cs="Arial"/>
+                <w:sz w:val="20"/>
+                <w:szCs w:val="20"/>
+              </w:rPr>
+              <w:t>Nome: Leite</w:t>
+            </w:r>
+          </w:p>
+        </w:tc>
+        <w:tc>
+          <w:tcPr>
+            <w:tcW w:w="3119" w:type="dxa"/>
+            <w:tcBorders>
+              <w:top w:val="single" w:sz="4" w:space="0" w:color="000001"/>
+              <w:left w:val="single" w:sz="4" w:space="0" w:color="000001"/>
+              <w:bottom w:val="single" w:sz="4" w:space="0" w:color="000001"/>
+              <w:right w:val="single" w:sz="4" w:space="0" w:color="000001"/>
+              <w:insideH w:val="single" w:sz="4" w:space="0" w:color="000001"/>
+              <w:insideV w:val="single" w:sz="4" w:space="0" w:color="000001"/>
+            </w:tcBorders>
+            <w:shd w:color="auto" w:fill="auto" w:val="clear"/>
+            <w:tcMar>
+              <w:left w:w="33" w:type="dxa"/>
+            </w:tcMar>
+          </w:tcPr>
+          <w:p>
+            <w:pPr>
+              <w:pStyle w:val="Normal"/>
+              <w:spacing w:before="0" w:after="200"/>
+              <w:jc w:val="both"/>
+              <w:rPr>
+                <w:rFonts w:cs="Arial"/>
+                <w:sz w:val="20"/>
+                <w:szCs w:val="20"/>
+              </w:rPr>
+            </w:pPr>
+            <w:r>
+              <w:rPr>
+                <w:rFonts w:cs="Arial"/>
+                <w:sz w:val="20"/>
+                <w:szCs w:val="20"/>
+              </w:rPr>
+              <w:t>Mostra primeira tela de doação</w:t>
+            </w:r>
+          </w:p>
+        </w:tc>
+      </w:tr>
+      <w:tr>
+        <w:trPr>
+          <w:trHeight w:val="480" w:hRule="atLeast"/>
+        </w:trPr>
+        <w:tc>
+          <w:tcPr>
+            <w:tcW w:w="366" w:type="dxa"/>
+            <w:tcBorders>
+              <w:left w:val="single" w:sz="4" w:space="0" w:color="000001"/>
+              <w:bottom w:val="single" w:sz="4" w:space="0" w:color="000001"/>
+              <w:right w:val="single" w:sz="4" w:space="0" w:color="000001"/>
+              <w:insideH w:val="single" w:sz="4" w:space="0" w:color="000001"/>
+              <w:insideV w:val="single" w:sz="4" w:space="0" w:color="000001"/>
+            </w:tcBorders>
+            <w:shd w:color="auto" w:fill="auto" w:val="clear"/>
+          </w:tcPr>
+          <w:p>
+            <w:pPr>
+              <w:pStyle w:val="Normal"/>
+              <w:spacing w:before="0" w:after="200"/>
+              <w:rPr/>
+            </w:pPr>
+            <w:r>
+              <w:rPr/>
+              <w:t>4</w:t>
+            </w:r>
+          </w:p>
+        </w:tc>
+        <w:tc>
+          <w:tcPr>
+            <w:tcW w:w="3186" w:type="dxa"/>
+            <w:tcBorders>
+              <w:left w:val="single" w:sz="4" w:space="0" w:color="000001"/>
+              <w:bottom w:val="single" w:sz="4" w:space="0" w:color="000001"/>
+              <w:right w:val="single" w:sz="4" w:space="0" w:color="000001"/>
+              <w:insideH w:val="single" w:sz="4" w:space="0" w:color="000001"/>
+              <w:insideV w:val="single" w:sz="4" w:space="0" w:color="000001"/>
+            </w:tcBorders>
+            <w:shd w:color="auto" w:fill="auto" w:val="clear"/>
+            <w:tcMar>
+              <w:left w:w="33" w:type="dxa"/>
+            </w:tcMar>
+          </w:tcPr>
+          <w:p>
+            <w:pPr>
+              <w:pStyle w:val="Normal"/>
+              <w:spacing w:before="0" w:after="200"/>
+              <w:jc w:val="both"/>
+              <w:rPr>
+                <w:rFonts w:cs="Arial"/>
+                <w:sz w:val="20"/>
+                <w:szCs w:val="20"/>
+              </w:rPr>
+            </w:pPr>
+            <w:r>
+              <w:rPr>
+                <w:rFonts w:cs="Arial"/>
+                <w:sz w:val="20"/>
+                <w:szCs w:val="20"/>
+              </w:rPr>
+              <w:t>Informa dados da doação</w:t>
+            </w:r>
+          </w:p>
+        </w:tc>
+        <w:tc>
+          <w:tcPr>
+            <w:tcW w:w="3182" w:type="dxa"/>
+            <w:tcBorders>
+              <w:left w:val="single" w:sz="4" w:space="0" w:color="000001"/>
+              <w:bottom w:val="single" w:sz="4" w:space="0" w:color="000001"/>
+              <w:right w:val="single" w:sz="4" w:space="0" w:color="000001"/>
+              <w:insideH w:val="single" w:sz="4" w:space="0" w:color="000001"/>
+              <w:insideV w:val="single" w:sz="4" w:space="0" w:color="000001"/>
+            </w:tcBorders>
+            <w:shd w:color="auto" w:fill="auto" w:val="clear"/>
+            <w:tcMar>
+              <w:left w:w="33" w:type="dxa"/>
+            </w:tcMar>
+          </w:tcPr>
+          <w:p>
+            <w:pPr>
+              <w:pStyle w:val="Normal"/>
+              <w:spacing w:before="0" w:after="200"/>
+              <w:jc w:val="both"/>
+              <w:rPr>
+                <w:rFonts w:cs="Arial"/>
+                <w:sz w:val="20"/>
+                <w:szCs w:val="20"/>
+              </w:rPr>
+            </w:pPr>
+            <w:r>
+              <w:rPr>
+                <w:rFonts w:cs="Arial"/>
+                <w:sz w:val="20"/>
+                <w:szCs w:val="20"/>
+              </w:rPr>
+              <w:t>Nome: ‘Roupas usadas’</w:t>
+            </w:r>
+          </w:p>
+          <w:p>
+            <w:pPr>
+              <w:pStyle w:val="Normal"/>
+              <w:spacing w:before="0" w:after="200"/>
+              <w:jc w:val="both"/>
+              <w:rPr>
+                <w:rFonts w:cs="Arial"/>
+                <w:sz w:val="20"/>
+                <w:szCs w:val="20"/>
+              </w:rPr>
+            </w:pPr>
+            <w:r>
+              <w:rPr>
+                <w:rFonts w:cs="Arial"/>
+                <w:sz w:val="20"/>
+                <w:szCs w:val="20"/>
+              </w:rPr>
+              <w:t>Descrição: ‘calças e camisetas’</w:t>
+            </w:r>
+          </w:p>
+          <w:p>
+            <w:pPr>
+              <w:pStyle w:val="Normal"/>
+              <w:spacing w:before="0" w:after="200"/>
+              <w:jc w:val="both"/>
+              <w:rPr>
+                <w:rFonts w:cs="Arial"/>
+                <w:sz w:val="20"/>
+                <w:szCs w:val="20"/>
+              </w:rPr>
+            </w:pPr>
+            <w:r>
+              <w:rPr>
+                <w:rFonts w:cs="Arial"/>
+                <w:sz w:val="20"/>
+                <w:szCs w:val="20"/>
+              </w:rPr>
+              <w:t>Quantidade: 2</w:t>
+            </w:r>
+          </w:p>
+          <w:p>
+            <w:pPr>
+              <w:pStyle w:val="Normal"/>
+              <w:spacing w:before="0" w:after="200"/>
+              <w:jc w:val="both"/>
+              <w:rPr>
+                <w:rFonts w:cs="Arial"/>
+                <w:sz w:val="20"/>
+                <w:szCs w:val="20"/>
+              </w:rPr>
+            </w:pPr>
+            <w:r>
+              <w:rPr>
+                <w:rFonts w:cs="Arial"/>
+                <w:sz w:val="20"/>
+                <w:szCs w:val="20"/>
+              </w:rPr>
+              <w:t>Endereco: NULL</w:t>
+            </w:r>
+          </w:p>
+          <w:p>
+            <w:pPr>
+              <w:pStyle w:val="Normal"/>
+              <w:spacing w:before="0" w:after="200"/>
+              <w:jc w:val="both"/>
+              <w:rPr>
+                <w:rFonts w:cs="Arial"/>
+                <w:sz w:val="20"/>
+                <w:szCs w:val="20"/>
+              </w:rPr>
+            </w:pPr>
+            <w:r>
+              <w:rPr>
+                <w:rFonts w:cs="Arial"/>
+                <w:sz w:val="20"/>
+                <w:szCs w:val="20"/>
+              </w:rPr>
+              <w:t>Horário disponíveis: 22/07/17 10:00 ~ 14:00</w:t>
+            </w:r>
+          </w:p>
+        </w:tc>
+        <w:tc>
+          <w:tcPr>
+            <w:tcW w:w="3119" w:type="dxa"/>
+            <w:tcBorders>
+              <w:left w:val="single" w:sz="4" w:space="0" w:color="000001"/>
+              <w:bottom w:val="single" w:sz="4" w:space="0" w:color="000001"/>
+              <w:right w:val="single" w:sz="4" w:space="0" w:color="000001"/>
+              <w:insideH w:val="single" w:sz="4" w:space="0" w:color="000001"/>
+              <w:insideV w:val="single" w:sz="4" w:space="0" w:color="000001"/>
+            </w:tcBorders>
+            <w:shd w:color="auto" w:fill="auto" w:val="clear"/>
+            <w:tcMar>
+              <w:left w:w="33" w:type="dxa"/>
+            </w:tcMar>
+          </w:tcPr>
+          <w:p>
+            <w:pPr>
+              <w:pStyle w:val="Normal"/>
+              <w:spacing w:before="0" w:after="200"/>
+              <w:jc w:val="both"/>
+              <w:rPr>
+                <w:rFonts w:cs="Arial"/>
+                <w:sz w:val="20"/>
+                <w:szCs w:val="20"/>
+              </w:rPr>
+            </w:pPr>
+            <w:r>
+              <w:rPr>
+                <w:rFonts w:cs="Arial"/>
+                <w:sz w:val="20"/>
+                <w:szCs w:val="20"/>
+              </w:rPr>
+              <w:t>Mostra mensagem dizendo que o endereço deve ser informado</w:t>
+            </w:r>
+          </w:p>
+        </w:tc>
+      </w:tr>
+    </w:tbl>
+    <w:p>
+      <w:pPr>
+        <w:pStyle w:val="Normal"/>
+        <w:rPr/>
+      </w:pPr>
+      <w:r>
+        <w:rPr/>
+      </w:r>
+    </w:p>
+    <w:p>
+      <w:pPr>
+        <w:pStyle w:val="Normal"/>
+        <w:rPr/>
+      </w:pPr>
+      <w:r>
+        <w:rPr/>
+      </w:r>
+    </w:p>
+    <w:tbl>
+      <w:tblPr>
+        <w:tblStyle w:val="631"/>
+        <w:tblW w:w="9853" w:type="dxa"/>
+        <w:jc w:val="left"/>
+        <w:tblInd w:w="-180" w:type="dxa"/>
+        <w:tblBorders>
+          <w:top w:val="single" w:sz="4" w:space="0" w:color="000001"/>
+          <w:left w:val="single" w:sz="4" w:space="0" w:color="000001"/>
+          <w:bottom w:val="single" w:sz="4" w:space="0" w:color="000001"/>
+          <w:right w:val="single" w:sz="4" w:space="0" w:color="000001"/>
+          <w:insideH w:val="single" w:sz="4" w:space="0" w:color="000001"/>
+          <w:insideV w:val="single" w:sz="4" w:space="0" w:color="000001"/>
+        </w:tblBorders>
+        <w:tblCellMar>
+          <w:top w:w="0" w:type="dxa"/>
+          <w:left w:w="38" w:type="dxa"/>
+          <w:bottom w:w="0" w:type="dxa"/>
+          <w:right w:w="108" w:type="dxa"/>
+        </w:tblCellMar>
+      </w:tblPr>
+      <w:tblGrid>
+        <w:gridCol w:w="366"/>
+        <w:gridCol w:w="3186"/>
+        <w:gridCol w:w="3182"/>
+        <w:gridCol w:w="3119"/>
+      </w:tblGrid>
+      <w:tr>
+        <w:trPr/>
+        <w:tc>
+          <w:tcPr>
+            <w:tcW w:w="9853" w:type="dxa"/>
+            <w:gridSpan w:val="4"/>
+            <w:tcBorders>
+              <w:top w:val="single" w:sz="4" w:space="0" w:color="000001"/>
+              <w:left w:val="single" w:sz="4" w:space="0" w:color="000001"/>
+              <w:bottom w:val="single" w:sz="4" w:space="0" w:color="000001"/>
+              <w:right w:val="single" w:sz="4" w:space="0" w:color="000001"/>
+              <w:insideH w:val="single" w:sz="4" w:space="0" w:color="000001"/>
+              <w:insideV w:val="single" w:sz="4" w:space="0" w:color="000001"/>
+            </w:tcBorders>
+            <w:shd w:color="auto" w:fill="000000" w:val="clear"/>
+            <w:tcMar>
+              <w:left w:w="38" w:type="dxa"/>
+            </w:tcMar>
+          </w:tcPr>
+          <w:p>
+            <w:pPr>
+              <w:pStyle w:val="Normal"/>
+              <w:spacing w:before="0" w:after="200"/>
+              <w:jc w:val="center"/>
+              <w:rPr/>
+            </w:pPr>
+            <w:r>
+              <w:rPr>
+                <w:rFonts w:cs="Arial"/>
+                <w:b/>
+                <w:color w:val="FFFFFF"/>
+                <w:sz w:val="16"/>
+                <w:szCs w:val="16"/>
+              </w:rPr>
+              <w:t>TEM 0</w:t>
+            </w:r>
+            <w:r>
+              <w:rPr>
+                <w:rFonts w:cs="Arial"/>
+                <w:b/>
+                <w:color w:val="FFFFFF"/>
+                <w:sz w:val="16"/>
+                <w:szCs w:val="16"/>
+              </w:rPr>
+              <w:t>5</w:t>
+            </w:r>
+            <w:r>
+              <w:rPr>
+                <w:rFonts w:cs="Arial"/>
+                <w:b/>
+                <w:color w:val="FFFFFF"/>
+                <w:sz w:val="16"/>
+                <w:szCs w:val="16"/>
+              </w:rPr>
+              <w:t xml:space="preserve"> – DOAR PARA UMA CAMPANHA </w:t>
+            </w:r>
+            <w:r>
+              <w:rPr>
+                <w:rFonts w:cs="Arial"/>
+                <w:b/>
+                <w:color w:val="FFFFFF"/>
+                <w:sz w:val="16"/>
+                <w:szCs w:val="16"/>
+              </w:rPr>
+              <w:t>SEM INFORMAR O NOME</w:t>
+            </w:r>
+          </w:p>
+        </w:tc>
+      </w:tr>
+      <w:tr>
+        <w:trPr/>
+        <w:tc>
+          <w:tcPr>
+            <w:tcW w:w="366" w:type="dxa"/>
+            <w:tcBorders>
+              <w:top w:val="single" w:sz="4" w:space="0" w:color="000001"/>
+              <w:left w:val="single" w:sz="4" w:space="0" w:color="000001"/>
+              <w:bottom w:val="single" w:sz="4" w:space="0" w:color="000001"/>
+              <w:right w:val="single" w:sz="4" w:space="0" w:color="000001"/>
+              <w:insideH w:val="single" w:sz="4" w:space="0" w:color="000001"/>
+              <w:insideV w:val="single" w:sz="4" w:space="0" w:color="000001"/>
+            </w:tcBorders>
+            <w:shd w:color="auto" w:fill="BFBFBF" w:val="clear"/>
+          </w:tcPr>
+          <w:p>
+            <w:pPr>
+              <w:pStyle w:val="Normal"/>
+              <w:spacing w:before="0" w:after="200"/>
+              <w:rPr/>
+            </w:pPr>
+            <w:r>
+              <w:rPr>
+                <w:rFonts w:cs="Arial"/>
+                <w:b/>
+                <w:sz w:val="16"/>
+                <w:szCs w:val="16"/>
+              </w:rPr>
+              <w:t xml:space="preserve"># </w:t>
+            </w:r>
+          </w:p>
+        </w:tc>
+        <w:tc>
+          <w:tcPr>
+            <w:tcW w:w="3186" w:type="dxa"/>
+            <w:tcBorders>
+              <w:top w:val="single" w:sz="4" w:space="0" w:color="000001"/>
+              <w:left w:val="single" w:sz="4" w:space="0" w:color="000001"/>
+              <w:bottom w:val="single" w:sz="4" w:space="0" w:color="000001"/>
+              <w:right w:val="single" w:sz="4" w:space="0" w:color="000001"/>
+              <w:insideH w:val="single" w:sz="4" w:space="0" w:color="000001"/>
+              <w:insideV w:val="single" w:sz="4" w:space="0" w:color="000001"/>
+            </w:tcBorders>
+            <w:shd w:color="auto" w:fill="BFBFBF" w:val="clear"/>
+            <w:tcMar>
+              <w:left w:w="33" w:type="dxa"/>
+            </w:tcMar>
+          </w:tcPr>
+          <w:p>
+            <w:pPr>
+              <w:pStyle w:val="Normal"/>
+              <w:spacing w:before="0" w:after="200"/>
+              <w:rPr/>
+            </w:pPr>
+            <w:r>
+              <w:rPr>
+                <w:rFonts w:cs="Arial"/>
+                <w:b/>
+                <w:sz w:val="16"/>
+                <w:szCs w:val="16"/>
+              </w:rPr>
+              <w:t>DESCRIÇÃO DA SITUAÇÃO</w:t>
+            </w:r>
+          </w:p>
+        </w:tc>
+        <w:tc>
+          <w:tcPr>
+            <w:tcW w:w="3182" w:type="dxa"/>
+            <w:tcBorders>
+              <w:top w:val="single" w:sz="4" w:space="0" w:color="000001"/>
+              <w:left w:val="single" w:sz="4" w:space="0" w:color="000001"/>
+              <w:bottom w:val="single" w:sz="4" w:space="0" w:color="000001"/>
+              <w:right w:val="single" w:sz="4" w:space="0" w:color="000001"/>
+              <w:insideH w:val="single" w:sz="4" w:space="0" w:color="000001"/>
+              <w:insideV w:val="single" w:sz="4" w:space="0" w:color="000001"/>
+            </w:tcBorders>
+            <w:shd w:color="auto" w:fill="BFBFBF" w:val="clear"/>
+            <w:tcMar>
+              <w:left w:w="33" w:type="dxa"/>
+            </w:tcMar>
+          </w:tcPr>
+          <w:p>
+            <w:pPr>
+              <w:pStyle w:val="Normal"/>
+              <w:spacing w:before="0" w:after="200"/>
+              <w:rPr/>
+            </w:pPr>
+            <w:r>
+              <w:rPr>
+                <w:rFonts w:cs="Arial"/>
+                <w:b/>
+                <w:sz w:val="16"/>
+                <w:szCs w:val="16"/>
+              </w:rPr>
+              <w:t>ENTRADAS PARA A SITUAÇÃO</w:t>
+            </w:r>
+          </w:p>
+        </w:tc>
+        <w:tc>
+          <w:tcPr>
+            <w:tcW w:w="3119" w:type="dxa"/>
+            <w:tcBorders>
+              <w:top w:val="single" w:sz="4" w:space="0" w:color="000001"/>
+              <w:left w:val="single" w:sz="4" w:space="0" w:color="000001"/>
+              <w:bottom w:val="single" w:sz="4" w:space="0" w:color="000001"/>
+              <w:right w:val="single" w:sz="4" w:space="0" w:color="000001"/>
+              <w:insideH w:val="single" w:sz="4" w:space="0" w:color="000001"/>
+              <w:insideV w:val="single" w:sz="4" w:space="0" w:color="000001"/>
+            </w:tcBorders>
+            <w:shd w:color="auto" w:fill="BFBFBF" w:val="clear"/>
+            <w:tcMar>
+              <w:left w:w="33" w:type="dxa"/>
+            </w:tcMar>
+          </w:tcPr>
+          <w:p>
+            <w:pPr>
+              <w:pStyle w:val="Normal"/>
+              <w:spacing w:before="0" w:after="200"/>
+              <w:rPr/>
+            </w:pPr>
+            <w:r>
+              <w:rPr>
+                <w:rFonts w:cs="Arial"/>
+                <w:b/>
+                <w:sz w:val="16"/>
+                <w:szCs w:val="16"/>
+              </w:rPr>
+              <w:t>RESULTADO</w:t>
+            </w:r>
+          </w:p>
+        </w:tc>
+      </w:tr>
+      <w:tr>
+        <w:trPr>
+          <w:trHeight w:val="480" w:hRule="atLeast"/>
+        </w:trPr>
+        <w:tc>
+          <w:tcPr>
+            <w:tcW w:w="366" w:type="dxa"/>
+            <w:tcBorders>
+              <w:top w:val="single" w:sz="4" w:space="0" w:color="000001"/>
+              <w:left w:val="single" w:sz="4" w:space="0" w:color="000001"/>
+              <w:bottom w:val="single" w:sz="4" w:space="0" w:color="000001"/>
+              <w:right w:val="single" w:sz="4" w:space="0" w:color="000001"/>
+              <w:insideH w:val="single" w:sz="4" w:space="0" w:color="000001"/>
+              <w:insideV w:val="single" w:sz="4" w:space="0" w:color="000001"/>
+            </w:tcBorders>
+            <w:shd w:color="auto" w:fill="auto" w:val="clear"/>
+          </w:tcPr>
+          <w:p>
+            <w:pPr>
+              <w:pStyle w:val="Normal"/>
+              <w:spacing w:before="0" w:after="200"/>
+              <w:rPr/>
+            </w:pPr>
+            <w:r>
+              <w:rPr>
+                <w:rFonts w:cs="Arial"/>
+                <w:sz w:val="20"/>
+                <w:szCs w:val="20"/>
+              </w:rPr>
+              <w:t>1</w:t>
+            </w:r>
+          </w:p>
+        </w:tc>
+        <w:tc>
+          <w:tcPr>
+            <w:tcW w:w="3186" w:type="dxa"/>
+            <w:tcBorders>
+              <w:top w:val="single" w:sz="4" w:space="0" w:color="000001"/>
+              <w:left w:val="single" w:sz="4" w:space="0" w:color="000001"/>
+              <w:bottom w:val="single" w:sz="4" w:space="0" w:color="000001"/>
+              <w:right w:val="single" w:sz="4" w:space="0" w:color="000001"/>
+              <w:insideH w:val="single" w:sz="4" w:space="0" w:color="000001"/>
+              <w:insideV w:val="single" w:sz="4" w:space="0" w:color="000001"/>
+            </w:tcBorders>
+            <w:shd w:color="auto" w:fill="auto" w:val="clear"/>
+            <w:tcMar>
+              <w:left w:w="33" w:type="dxa"/>
+            </w:tcMar>
+          </w:tcPr>
+          <w:p>
+            <w:pPr>
+              <w:pStyle w:val="Normal"/>
+              <w:spacing w:before="0" w:after="200"/>
+              <w:jc w:val="both"/>
+              <w:rPr/>
+            </w:pPr>
+            <w:r>
+              <w:rPr>
+                <w:rFonts w:cs="Arial"/>
+              </w:rPr>
+              <w:t>Entra na aplicação</w:t>
+            </w:r>
+          </w:p>
+        </w:tc>
+        <w:tc>
+          <w:tcPr>
+            <w:tcW w:w="3182" w:type="dxa"/>
+            <w:tcBorders>
+              <w:top w:val="single" w:sz="4" w:space="0" w:color="000001"/>
+              <w:left w:val="single" w:sz="4" w:space="0" w:color="000001"/>
+              <w:bottom w:val="single" w:sz="4" w:space="0" w:color="000001"/>
+              <w:right w:val="single" w:sz="4" w:space="0" w:color="000001"/>
+              <w:insideH w:val="single" w:sz="4" w:space="0" w:color="000001"/>
+              <w:insideV w:val="single" w:sz="4" w:space="0" w:color="000001"/>
+            </w:tcBorders>
+            <w:shd w:color="auto" w:fill="auto" w:val="clear"/>
+            <w:tcMar>
+              <w:left w:w="33" w:type="dxa"/>
+            </w:tcMar>
+          </w:tcPr>
+          <w:p>
+            <w:pPr>
+              <w:pStyle w:val="Normal"/>
+              <w:spacing w:before="0" w:after="200"/>
+              <w:jc w:val="both"/>
+              <w:rPr/>
+            </w:pPr>
+            <w:r>
+              <w:rPr>
+                <w:rFonts w:cs="Arial"/>
+                <w:sz w:val="20"/>
+                <w:szCs w:val="20"/>
+              </w:rPr>
+              <w:t>Login: “doador1”</w:t>
+            </w:r>
+          </w:p>
+          <w:p>
+            <w:pPr>
+              <w:pStyle w:val="Normal"/>
+              <w:spacing w:before="0" w:after="200"/>
+              <w:jc w:val="both"/>
+              <w:rPr/>
+            </w:pPr>
+            <w:r>
+              <w:rPr>
+                <w:rFonts w:cs="Arial"/>
+                <w:sz w:val="20"/>
+                <w:szCs w:val="20"/>
+              </w:rPr>
+              <w:t>Senha: “doador”</w:t>
+            </w:r>
+          </w:p>
+        </w:tc>
+        <w:tc>
+          <w:tcPr>
+            <w:tcW w:w="3119" w:type="dxa"/>
+            <w:tcBorders>
+              <w:top w:val="single" w:sz="4" w:space="0" w:color="000001"/>
+              <w:left w:val="single" w:sz="4" w:space="0" w:color="000001"/>
+              <w:bottom w:val="single" w:sz="4" w:space="0" w:color="000001"/>
+              <w:right w:val="single" w:sz="4" w:space="0" w:color="000001"/>
+              <w:insideH w:val="single" w:sz="4" w:space="0" w:color="000001"/>
+              <w:insideV w:val="single" w:sz="4" w:space="0" w:color="000001"/>
+            </w:tcBorders>
+            <w:shd w:color="auto" w:fill="auto" w:val="clear"/>
+            <w:tcMar>
+              <w:left w:w="33" w:type="dxa"/>
+            </w:tcMar>
+          </w:tcPr>
+          <w:p>
+            <w:pPr>
+              <w:pStyle w:val="Normal"/>
+              <w:spacing w:before="0" w:after="200"/>
+              <w:jc w:val="both"/>
+              <w:rPr/>
+            </w:pPr>
+            <w:r>
+              <w:rPr>
+                <w:rFonts w:cs="Arial"/>
+              </w:rPr>
+              <w:t xml:space="preserve">Activity principal da aplicação </w:t>
+            </w:r>
+          </w:p>
+        </w:tc>
+      </w:tr>
+      <w:tr>
+        <w:trPr>
+          <w:trHeight w:val="480" w:hRule="atLeast"/>
+        </w:trPr>
+        <w:tc>
+          <w:tcPr>
+            <w:tcW w:w="366" w:type="dxa"/>
+            <w:tcBorders>
+              <w:top w:val="single" w:sz="4" w:space="0" w:color="000001"/>
+              <w:left w:val="single" w:sz="4" w:space="0" w:color="000001"/>
+              <w:bottom w:val="single" w:sz="4" w:space="0" w:color="000001"/>
+              <w:right w:val="single" w:sz="4" w:space="0" w:color="000001"/>
+              <w:insideH w:val="single" w:sz="4" w:space="0" w:color="000001"/>
+              <w:insideV w:val="single" w:sz="4" w:space="0" w:color="000001"/>
+            </w:tcBorders>
+            <w:shd w:color="auto" w:fill="auto" w:val="clear"/>
+          </w:tcPr>
+          <w:p>
+            <w:pPr>
+              <w:pStyle w:val="Normal"/>
+              <w:spacing w:before="0" w:after="200"/>
+              <w:rPr/>
+            </w:pPr>
+            <w:r>
+              <w:rPr>
+                <w:rFonts w:cs="Arial"/>
+                <w:sz w:val="20"/>
+                <w:szCs w:val="20"/>
+              </w:rPr>
+              <w:t>2</w:t>
+            </w:r>
+          </w:p>
+        </w:tc>
+        <w:tc>
+          <w:tcPr>
+            <w:tcW w:w="3186" w:type="dxa"/>
+            <w:tcBorders>
+              <w:top w:val="single" w:sz="4" w:space="0" w:color="000001"/>
+              <w:left w:val="single" w:sz="4" w:space="0" w:color="000001"/>
+              <w:bottom w:val="single" w:sz="4" w:space="0" w:color="000001"/>
+              <w:right w:val="single" w:sz="4" w:space="0" w:color="000001"/>
+              <w:insideH w:val="single" w:sz="4" w:space="0" w:color="000001"/>
+              <w:insideV w:val="single" w:sz="4" w:space="0" w:color="000001"/>
+            </w:tcBorders>
+            <w:shd w:color="auto" w:fill="auto" w:val="clear"/>
+            <w:tcMar>
+              <w:left w:w="33" w:type="dxa"/>
+            </w:tcMar>
+          </w:tcPr>
+          <w:p>
+            <w:pPr>
+              <w:pStyle w:val="Normal"/>
+              <w:spacing w:before="0" w:after="200"/>
+              <w:jc w:val="both"/>
+              <w:rPr>
+                <w:rFonts w:ascii="Arial" w:hAnsi="Arial" w:cs="Arial"/>
+              </w:rPr>
+            </w:pPr>
+            <w:r>
+              <w:rPr>
+                <w:rFonts w:cs="Arial"/>
+              </w:rPr>
+              <w:t>Seleciona uma campanha</w:t>
+            </w:r>
+          </w:p>
+        </w:tc>
+        <w:tc>
+          <w:tcPr>
+            <w:tcW w:w="3182" w:type="dxa"/>
+            <w:tcBorders>
+              <w:top w:val="single" w:sz="4" w:space="0" w:color="000001"/>
+              <w:left w:val="single" w:sz="4" w:space="0" w:color="000001"/>
+              <w:bottom w:val="single" w:sz="4" w:space="0" w:color="000001"/>
+              <w:right w:val="single" w:sz="4" w:space="0" w:color="000001"/>
+              <w:insideH w:val="single" w:sz="4" w:space="0" w:color="000001"/>
+              <w:insideV w:val="single" w:sz="4" w:space="0" w:color="000001"/>
+            </w:tcBorders>
+            <w:shd w:color="auto" w:fill="auto" w:val="clear"/>
+            <w:tcMar>
+              <w:left w:w="33" w:type="dxa"/>
+            </w:tcMar>
+          </w:tcPr>
+          <w:p>
+            <w:pPr>
+              <w:pStyle w:val="Normal"/>
+              <w:spacing w:before="0" w:after="200"/>
+              <w:jc w:val="both"/>
+              <w:rPr>
+                <w:rFonts w:ascii="Arial" w:hAnsi="Arial" w:cs="Arial"/>
+                <w:sz w:val="20"/>
+                <w:szCs w:val="20"/>
+              </w:rPr>
+            </w:pPr>
+            <w:r>
+              <w:rPr>
+                <w:rFonts w:cs="Arial"/>
+                <w:sz w:val="20"/>
+                <w:szCs w:val="20"/>
+              </w:rPr>
+              <w:t>Nome: “São João feliz”</w:t>
+            </w:r>
+          </w:p>
+        </w:tc>
+        <w:tc>
+          <w:tcPr>
+            <w:tcW w:w="3119" w:type="dxa"/>
+            <w:tcBorders>
+              <w:top w:val="single" w:sz="4" w:space="0" w:color="000001"/>
+              <w:left w:val="single" w:sz="4" w:space="0" w:color="000001"/>
+              <w:bottom w:val="single" w:sz="4" w:space="0" w:color="000001"/>
+              <w:right w:val="single" w:sz="4" w:space="0" w:color="000001"/>
+              <w:insideH w:val="single" w:sz="4" w:space="0" w:color="000001"/>
+              <w:insideV w:val="single" w:sz="4" w:space="0" w:color="000001"/>
+            </w:tcBorders>
+            <w:shd w:color="auto" w:fill="auto" w:val="clear"/>
+            <w:tcMar>
+              <w:left w:w="33" w:type="dxa"/>
+            </w:tcMar>
+          </w:tcPr>
+          <w:p>
+            <w:pPr>
+              <w:pStyle w:val="Normal"/>
+              <w:spacing w:before="0" w:after="200"/>
+              <w:jc w:val="both"/>
+              <w:rPr>
+                <w:rFonts w:ascii="Arial" w:hAnsi="Arial" w:cs="Arial"/>
+              </w:rPr>
+            </w:pPr>
+            <w:r>
+              <w:rPr>
+                <w:rFonts w:cs="Arial"/>
+              </w:rPr>
+              <w:t>Mostra tela com detalhes da campanha</w:t>
+            </w:r>
+          </w:p>
+        </w:tc>
+      </w:tr>
+      <w:tr>
+        <w:trPr>
+          <w:trHeight w:val="480" w:hRule="atLeast"/>
+        </w:trPr>
+        <w:tc>
+          <w:tcPr>
+            <w:tcW w:w="366" w:type="dxa"/>
+            <w:tcBorders>
+              <w:top w:val="single" w:sz="4" w:space="0" w:color="000001"/>
+              <w:left w:val="single" w:sz="4" w:space="0" w:color="000001"/>
+              <w:bottom w:val="single" w:sz="4" w:space="0" w:color="000001"/>
+              <w:right w:val="single" w:sz="4" w:space="0" w:color="000001"/>
+              <w:insideH w:val="single" w:sz="4" w:space="0" w:color="000001"/>
+              <w:insideV w:val="single" w:sz="4" w:space="0" w:color="000001"/>
+            </w:tcBorders>
+            <w:shd w:color="auto" w:fill="auto" w:val="clear"/>
+          </w:tcPr>
+          <w:p>
+            <w:pPr>
+              <w:pStyle w:val="Normal"/>
+              <w:spacing w:before="0" w:after="200"/>
+              <w:rPr/>
+            </w:pPr>
+            <w:r>
+              <w:rPr>
+                <w:rFonts w:cs="Arial"/>
+                <w:sz w:val="20"/>
+                <w:szCs w:val="20"/>
+              </w:rPr>
+              <w:t>3</w:t>
+            </w:r>
+          </w:p>
+        </w:tc>
+        <w:tc>
+          <w:tcPr>
+            <w:tcW w:w="3186" w:type="dxa"/>
+            <w:tcBorders>
+              <w:top w:val="single" w:sz="4" w:space="0" w:color="000001"/>
+              <w:left w:val="single" w:sz="4" w:space="0" w:color="000001"/>
+              <w:bottom w:val="single" w:sz="4" w:space="0" w:color="000001"/>
+              <w:right w:val="single" w:sz="4" w:space="0" w:color="000001"/>
+              <w:insideH w:val="single" w:sz="4" w:space="0" w:color="000001"/>
+              <w:insideV w:val="single" w:sz="4" w:space="0" w:color="000001"/>
+            </w:tcBorders>
+            <w:shd w:color="auto" w:fill="auto" w:val="clear"/>
+            <w:tcMar>
+              <w:left w:w="33" w:type="dxa"/>
+            </w:tcMar>
+          </w:tcPr>
+          <w:p>
+            <w:pPr>
+              <w:pStyle w:val="Normal"/>
+              <w:spacing w:before="0" w:after="200"/>
+              <w:jc w:val="both"/>
+              <w:rPr>
+                <w:rFonts w:cs="Arial"/>
+                <w:sz w:val="20"/>
+                <w:szCs w:val="20"/>
+              </w:rPr>
+            </w:pPr>
+            <w:r>
+              <w:rPr>
+                <w:rFonts w:cs="Arial"/>
+                <w:sz w:val="20"/>
+                <w:szCs w:val="20"/>
+              </w:rPr>
+              <w:t>Seleciona um dos itens pedidos na campanha</w:t>
+            </w:r>
+          </w:p>
+        </w:tc>
+        <w:tc>
+          <w:tcPr>
+            <w:tcW w:w="3182" w:type="dxa"/>
+            <w:tcBorders>
+              <w:top w:val="single" w:sz="4" w:space="0" w:color="000001"/>
+              <w:left w:val="single" w:sz="4" w:space="0" w:color="000001"/>
+              <w:bottom w:val="single" w:sz="4" w:space="0" w:color="000001"/>
+              <w:right w:val="single" w:sz="4" w:space="0" w:color="000001"/>
+              <w:insideH w:val="single" w:sz="4" w:space="0" w:color="000001"/>
+              <w:insideV w:val="single" w:sz="4" w:space="0" w:color="000001"/>
+            </w:tcBorders>
+            <w:shd w:color="auto" w:fill="auto" w:val="clear"/>
+            <w:tcMar>
+              <w:left w:w="33" w:type="dxa"/>
+            </w:tcMar>
+          </w:tcPr>
+          <w:p>
+            <w:pPr>
+              <w:pStyle w:val="Normal"/>
+              <w:spacing w:before="0" w:after="200"/>
+              <w:jc w:val="both"/>
+              <w:rPr>
+                <w:rFonts w:cs="Arial"/>
+                <w:sz w:val="20"/>
+                <w:szCs w:val="20"/>
+              </w:rPr>
+            </w:pPr>
+            <w:r>
+              <w:rPr>
+                <w:rFonts w:cs="Arial"/>
+                <w:sz w:val="20"/>
+                <w:szCs w:val="20"/>
+              </w:rPr>
+              <w:t>Nome: Leite</w:t>
+            </w:r>
+          </w:p>
+        </w:tc>
+        <w:tc>
+          <w:tcPr>
+            <w:tcW w:w="3119" w:type="dxa"/>
+            <w:tcBorders>
+              <w:top w:val="single" w:sz="4" w:space="0" w:color="000001"/>
+              <w:left w:val="single" w:sz="4" w:space="0" w:color="000001"/>
+              <w:bottom w:val="single" w:sz="4" w:space="0" w:color="000001"/>
+              <w:right w:val="single" w:sz="4" w:space="0" w:color="000001"/>
+              <w:insideH w:val="single" w:sz="4" w:space="0" w:color="000001"/>
+              <w:insideV w:val="single" w:sz="4" w:space="0" w:color="000001"/>
+            </w:tcBorders>
+            <w:shd w:color="auto" w:fill="auto" w:val="clear"/>
+            <w:tcMar>
+              <w:left w:w="33" w:type="dxa"/>
+            </w:tcMar>
+          </w:tcPr>
+          <w:p>
+            <w:pPr>
+              <w:pStyle w:val="Normal"/>
+              <w:spacing w:before="0" w:after="200"/>
+              <w:jc w:val="both"/>
+              <w:rPr>
+                <w:rFonts w:cs="Arial"/>
+                <w:sz w:val="20"/>
+                <w:szCs w:val="20"/>
+              </w:rPr>
+            </w:pPr>
+            <w:r>
+              <w:rPr>
+                <w:rFonts w:cs="Arial"/>
+                <w:sz w:val="20"/>
+                <w:szCs w:val="20"/>
+              </w:rPr>
+              <w:t>Mostra primeira tela de doação</w:t>
+            </w:r>
+          </w:p>
+        </w:tc>
+      </w:tr>
+      <w:tr>
+        <w:trPr>
+          <w:trHeight w:val="480" w:hRule="atLeast"/>
+        </w:trPr>
+        <w:tc>
+          <w:tcPr>
+            <w:tcW w:w="366" w:type="dxa"/>
+            <w:tcBorders>
+              <w:left w:val="single" w:sz="4" w:space="0" w:color="000001"/>
+              <w:bottom w:val="single" w:sz="4" w:space="0" w:color="000001"/>
+              <w:right w:val="single" w:sz="4" w:space="0" w:color="000001"/>
+              <w:insideH w:val="single" w:sz="4" w:space="0" w:color="000001"/>
+              <w:insideV w:val="single" w:sz="4" w:space="0" w:color="000001"/>
+            </w:tcBorders>
+            <w:shd w:color="auto" w:fill="auto" w:val="clear"/>
+          </w:tcPr>
+          <w:p>
+            <w:pPr>
+              <w:pStyle w:val="Normal"/>
+              <w:spacing w:before="0" w:after="200"/>
+              <w:rPr/>
+            </w:pPr>
+            <w:r>
+              <w:rPr/>
+              <w:t>4</w:t>
+            </w:r>
+          </w:p>
+        </w:tc>
+        <w:tc>
+          <w:tcPr>
+            <w:tcW w:w="3186" w:type="dxa"/>
+            <w:tcBorders>
+              <w:left w:val="single" w:sz="4" w:space="0" w:color="000001"/>
+              <w:bottom w:val="single" w:sz="4" w:space="0" w:color="000001"/>
+              <w:right w:val="single" w:sz="4" w:space="0" w:color="000001"/>
+              <w:insideH w:val="single" w:sz="4" w:space="0" w:color="000001"/>
+              <w:insideV w:val="single" w:sz="4" w:space="0" w:color="000001"/>
+            </w:tcBorders>
+            <w:shd w:color="auto" w:fill="auto" w:val="clear"/>
+            <w:tcMar>
+              <w:left w:w="33" w:type="dxa"/>
+            </w:tcMar>
+          </w:tcPr>
+          <w:p>
+            <w:pPr>
+              <w:pStyle w:val="Normal"/>
+              <w:spacing w:before="0" w:after="200"/>
+              <w:jc w:val="both"/>
+              <w:rPr>
+                <w:rFonts w:cs="Arial"/>
+                <w:sz w:val="20"/>
+                <w:szCs w:val="20"/>
+              </w:rPr>
+            </w:pPr>
+            <w:r>
+              <w:rPr>
+                <w:rFonts w:cs="Arial"/>
+                <w:sz w:val="20"/>
+                <w:szCs w:val="20"/>
+              </w:rPr>
+              <w:t>Informa dados da doação</w:t>
+            </w:r>
+          </w:p>
+        </w:tc>
+        <w:tc>
+          <w:tcPr>
+            <w:tcW w:w="3182" w:type="dxa"/>
+            <w:tcBorders>
+              <w:left w:val="single" w:sz="4" w:space="0" w:color="000001"/>
+              <w:bottom w:val="single" w:sz="4" w:space="0" w:color="000001"/>
+              <w:right w:val="single" w:sz="4" w:space="0" w:color="000001"/>
+              <w:insideH w:val="single" w:sz="4" w:space="0" w:color="000001"/>
+              <w:insideV w:val="single" w:sz="4" w:space="0" w:color="000001"/>
+            </w:tcBorders>
+            <w:shd w:color="auto" w:fill="auto" w:val="clear"/>
+            <w:tcMar>
+              <w:left w:w="33" w:type="dxa"/>
+            </w:tcMar>
+          </w:tcPr>
+          <w:p>
+            <w:pPr>
+              <w:pStyle w:val="Normal"/>
+              <w:spacing w:before="0" w:after="200"/>
+              <w:jc w:val="both"/>
+              <w:rPr>
+                <w:rFonts w:cs="Arial"/>
+                <w:sz w:val="20"/>
+                <w:szCs w:val="20"/>
+              </w:rPr>
+            </w:pPr>
+            <w:r>
+              <w:rPr>
+                <w:rFonts w:cs="Arial"/>
+                <w:sz w:val="20"/>
+                <w:szCs w:val="20"/>
+              </w:rPr>
+              <w:t>Nome: NULL</w:t>
+            </w:r>
+          </w:p>
+          <w:p>
+            <w:pPr>
+              <w:pStyle w:val="Normal"/>
+              <w:spacing w:before="0" w:after="200"/>
+              <w:jc w:val="both"/>
+              <w:rPr>
+                <w:rFonts w:cs="Arial"/>
+                <w:sz w:val="20"/>
+                <w:szCs w:val="20"/>
+              </w:rPr>
+            </w:pPr>
+            <w:r>
+              <w:rPr>
+                <w:rFonts w:cs="Arial"/>
+                <w:sz w:val="20"/>
+                <w:szCs w:val="20"/>
+              </w:rPr>
+              <w:t>Descrição: ‘calças e camisetas’</w:t>
+            </w:r>
+          </w:p>
+          <w:p>
+            <w:pPr>
+              <w:pStyle w:val="Normal"/>
+              <w:spacing w:before="0" w:after="200"/>
+              <w:jc w:val="both"/>
+              <w:rPr>
+                <w:rFonts w:cs="Arial"/>
+                <w:sz w:val="20"/>
+                <w:szCs w:val="20"/>
+              </w:rPr>
+            </w:pPr>
+            <w:r>
+              <w:rPr>
+                <w:rFonts w:cs="Arial"/>
+                <w:sz w:val="20"/>
+                <w:szCs w:val="20"/>
+              </w:rPr>
+              <w:t>Quantidade: 2</w:t>
+            </w:r>
+          </w:p>
+          <w:p>
+            <w:pPr>
+              <w:pStyle w:val="Normal"/>
+              <w:spacing w:before="0" w:after="200"/>
+              <w:jc w:val="both"/>
+              <w:rPr>
+                <w:rFonts w:cs="Arial"/>
+                <w:sz w:val="20"/>
+                <w:szCs w:val="20"/>
+              </w:rPr>
+            </w:pPr>
+            <w:r>
+              <w:rPr>
+                <w:rFonts w:cs="Arial"/>
+                <w:sz w:val="20"/>
+                <w:szCs w:val="20"/>
+              </w:rPr>
+              <w:t>Endereco: Av coronel joão santa cruz, 288, centro, monteiro, pb</w:t>
+            </w:r>
+          </w:p>
+          <w:p>
+            <w:pPr>
+              <w:pStyle w:val="Normal"/>
+              <w:spacing w:before="0" w:after="200"/>
+              <w:jc w:val="both"/>
+              <w:rPr>
+                <w:rFonts w:cs="Arial"/>
+                <w:sz w:val="20"/>
+                <w:szCs w:val="20"/>
+              </w:rPr>
+            </w:pPr>
+            <w:r>
+              <w:rPr>
+                <w:rFonts w:cs="Arial"/>
+                <w:sz w:val="20"/>
+                <w:szCs w:val="20"/>
+              </w:rPr>
+              <w:t>Horário disponíveis: 22/07/17 10:00 ~ 14:00</w:t>
+            </w:r>
+          </w:p>
+        </w:tc>
+        <w:tc>
+          <w:tcPr>
+            <w:tcW w:w="3119" w:type="dxa"/>
+            <w:tcBorders>
+              <w:left w:val="single" w:sz="4" w:space="0" w:color="000001"/>
+              <w:bottom w:val="single" w:sz="4" w:space="0" w:color="000001"/>
+              <w:right w:val="single" w:sz="4" w:space="0" w:color="000001"/>
+              <w:insideH w:val="single" w:sz="4" w:space="0" w:color="000001"/>
+              <w:insideV w:val="single" w:sz="4" w:space="0" w:color="000001"/>
+            </w:tcBorders>
+            <w:shd w:color="auto" w:fill="auto" w:val="clear"/>
+            <w:tcMar>
+              <w:left w:w="33" w:type="dxa"/>
+            </w:tcMar>
+          </w:tcPr>
+          <w:p>
+            <w:pPr>
+              <w:pStyle w:val="Normal"/>
+              <w:spacing w:before="0" w:after="200"/>
+              <w:jc w:val="both"/>
+              <w:rPr>
+                <w:rFonts w:cs="Arial"/>
+                <w:sz w:val="20"/>
+                <w:szCs w:val="20"/>
+              </w:rPr>
+            </w:pPr>
+            <w:r>
+              <w:rPr>
+                <w:rFonts w:cs="Arial"/>
+                <w:sz w:val="20"/>
+                <w:szCs w:val="20"/>
+              </w:rPr>
+              <w:t>Mostra mensagem dizendo que o nome deve ser informado</w:t>
             </w:r>
           </w:p>
         </w:tc>

</xml_diff>